<commit_message>
Fixed typo in OCLL docs
</commit_message>
<xml_diff>
--- a/megaminx/ocll.docx
+++ b/megaminx/ocll.docx
@@ -1,6 +1,6 @@
 
 <file path=word/document.xml><?xml version="1.0" encoding="utf-8"?>
-<w:document xmlns:wpc="http://schemas.microsoft.com/office/word/2010/wordprocessingCanvas" xmlns:mc="http://schemas.openxmlformats.org/markup-compatibility/2006" xmlns:o="urn:schemas-microsoft-com:office:office" xmlns:r="http://schemas.openxmlformats.org/officeDocument/2006/relationships" xmlns:m="http://schemas.openxmlformats.org/officeDocument/2006/math" xmlns:v="urn:schemas-microsoft-com:vml" xmlns:wp14="http://schemas.microsoft.com/office/word/2010/wordprocessingDrawing" xmlns:wp="http://schemas.openxmlformats.org/drawingml/2006/wordprocessingDrawing" xmlns:w10="urn:schemas-microsoft-com:office:word" xmlns:w="http://schemas.openxmlformats.org/wordprocessingml/2006/main" xmlns:w14="http://schemas.microsoft.com/office/word/2010/wordml" xmlns:wpg="http://schemas.microsoft.com/office/word/2010/wordprocessingGroup" xmlns:wpi="http://schemas.microsoft.com/office/word/2010/wordprocessingInk" xmlns:wne="http://schemas.microsoft.com/office/word/2006/wordml" xmlns:wps="http://schemas.microsoft.com/office/word/2010/wordprocessingShape" mc:Ignorable="w14 wp14">
+<w:document xmlns:wpc="http://schemas.microsoft.com/office/word/2010/wordprocessingCanvas" xmlns:cx="http://schemas.microsoft.com/office/drawing/2014/chartex" xmlns:cx1="http://schemas.microsoft.com/office/drawing/2015/9/8/chartex" xmlns:mc="http://schemas.openxmlformats.org/markup-compatibility/2006" xmlns:o="urn:schemas-microsoft-com:office:office" xmlns:r="http://schemas.openxmlformats.org/officeDocument/2006/relationships" xmlns:m="http://schemas.openxmlformats.org/officeDocument/2006/math" xmlns:v="urn:schemas-microsoft-com:vml" xmlns:wp14="http://schemas.microsoft.com/office/word/2010/wordprocessingDrawing" xmlns:wp="http://schemas.openxmlformats.org/drawingml/2006/wordprocessingDrawing" xmlns:w10="urn:schemas-microsoft-com:office:word" xmlns:w="http://schemas.openxmlformats.org/wordprocessingml/2006/main" xmlns:w14="http://schemas.microsoft.com/office/word/2010/wordml" xmlns:w15="http://schemas.microsoft.com/office/word/2012/wordml" xmlns:w16se="http://schemas.microsoft.com/office/word/2015/wordml/symex" xmlns:wpg="http://schemas.microsoft.com/office/word/2010/wordprocessingGroup" xmlns:wpi="http://schemas.microsoft.com/office/word/2010/wordprocessingInk" xmlns:wne="http://schemas.microsoft.com/office/word/2006/wordml" xmlns:wps="http://schemas.microsoft.com/office/word/2010/wordprocessingShape" mc:Ignorable="w14 w15 w16se wp14">
   <w:body>
     <w:p>
       <w:pPr>
@@ -13,6 +13,7 @@
           <w:szCs w:val="32"/>
         </w:rPr>
       </w:pPr>
+      <w:proofErr w:type="spellStart"/>
       <w:r>
         <w:rPr>
           <w:rFonts w:ascii="Verdana" w:hAnsi="Verdana"/>
@@ -23,6 +24,7 @@
         </w:rPr>
         <w:t>Megaminx</w:t>
       </w:r>
+      <w:proofErr w:type="spellEnd"/>
       <w:r>
         <w:rPr>
           <w:rFonts w:ascii="Verdana" w:hAnsi="Verdana"/>
@@ -76,8 +78,6 @@
           <w:szCs w:val="20"/>
         </w:rPr>
       </w:pPr>
-      <w:bookmarkStart w:id="0" w:name="_GoBack"/>
-      <w:bookmarkEnd w:id="0"/>
     </w:p>
     <w:tbl>
       <w:tblPr>
@@ -119,6 +119,7 @@
               <w:rPr>
                 <w:rFonts w:ascii="Verdana" w:hAnsi="Verdana" w:cs="Arial"/>
                 <w:noProof/>
+                <w:lang w:eastAsia="en-CA"/>
               </w:rPr>
               <w:drawing>
                 <wp:inline distT="0" distB="0" distL="0" distR="0" wp14:anchorId="6E649681" wp14:editId="23EED850">
@@ -133,6 +134,153 @@
                       <pic:pic xmlns:pic="http://schemas.openxmlformats.org/drawingml/2006/picture">
                         <pic:nvPicPr>
                           <pic:cNvPr id="0" name="Picture 104" descr="C:\Users\Valued Customer\Documents\GitHub\sa967st.github.io\images\megaminx_ocll\1.png"/>
+                          <pic:cNvPicPr>
+                            <a:picLocks noChangeAspect="1" noChangeArrowheads="1"/>
+                          </pic:cNvPicPr>
+                        </pic:nvPicPr>
+                        <pic:blipFill>
+                          <a:blip r:embed="rId5">
+                            <a:extLst>
+                              <a:ext uri="{28A0092B-C50C-407E-A947-70E740481C1C}">
+                                <a14:useLocalDpi xmlns:a14="http://schemas.microsoft.com/office/drawing/2010/main" val="0"/>
+                              </a:ext>
+                            </a:extLst>
+                          </a:blip>
+                          <a:srcRect/>
+                          <a:stretch>
+                            <a:fillRect/>
+                          </a:stretch>
+                        </pic:blipFill>
+                        <pic:spPr bwMode="auto">
+                          <a:xfrm>
+                            <a:off x="0" y="0"/>
+                            <a:ext cx="946150" cy="946150"/>
+                          </a:xfrm>
+                          <a:prstGeom prst="rect">
+                            <a:avLst/>
+                          </a:prstGeom>
+                          <a:noFill/>
+                          <a:ln>
+                            <a:noFill/>
+                          </a:ln>
+                        </pic:spPr>
+                      </pic:pic>
+                    </a:graphicData>
+                  </a:graphic>
+                </wp:inline>
+              </w:drawing>
+            </w:r>
+          </w:p>
+          <w:p>
+            <w:pPr>
+              <w:shd w:val="clear" w:color="auto" w:fill="FFFFFF"/>
+              <w:jc w:val="center"/>
+              <w:rPr>
+                <w:rFonts w:ascii="Verdana" w:eastAsia="Times New Roman" w:hAnsi="Verdana" w:cs="Consolas"/>
+                <w:color w:val="222222"/>
+                <w:sz w:val="19"/>
+                <w:szCs w:val="19"/>
+              </w:rPr>
+            </w:pPr>
+          </w:p>
+          <w:p>
+            <w:pPr>
+              <w:shd w:val="clear" w:color="auto" w:fill="FFFFFF"/>
+              <w:jc w:val="center"/>
+              <w:rPr>
+                <w:rFonts w:ascii="Verdana" w:eastAsia="Times New Roman" w:hAnsi="Verdana" w:cs="Consolas"/>
+                <w:color w:val="222222"/>
+                <w:sz w:val="19"/>
+                <w:szCs w:val="19"/>
+              </w:rPr>
+            </w:pPr>
+            <w:r>
+              <w:rPr>
+                <w:rFonts w:ascii="Verdana" w:eastAsia="Times New Roman" w:hAnsi="Verdana" w:cs="Consolas"/>
+                <w:color w:val="222222"/>
+                <w:sz w:val="19"/>
+                <w:szCs w:val="19"/>
+              </w:rPr>
+              <w:t>y2</w:t>
+            </w:r>
+            <w:r>
+              <w:rPr>
+                <w:rFonts w:ascii="Verdana" w:eastAsia="Times New Roman" w:hAnsi="Verdana" w:cs="Consolas"/>
+                <w:color w:val="222222"/>
+                <w:sz w:val="19"/>
+                <w:szCs w:val="19"/>
+              </w:rPr>
+              <w:t>'</w:t>
+            </w:r>
+            <w:bookmarkStart w:id="0" w:name="_GoBack"/>
+            <w:bookmarkEnd w:id="0"/>
+            <w:r>
+              <w:rPr>
+                <w:rFonts w:ascii="Verdana" w:eastAsia="Times New Roman" w:hAnsi="Verdana" w:cs="Consolas"/>
+                <w:color w:val="222222"/>
+                <w:sz w:val="19"/>
+                <w:szCs w:val="19"/>
+              </w:rPr>
+              <w:t xml:space="preserve"> </w:t>
+            </w:r>
+            <w:r>
+              <w:rPr>
+                <w:rFonts w:ascii="Verdana" w:eastAsia="Times New Roman" w:hAnsi="Verdana" w:cs="Consolas"/>
+                <w:color w:val="222222"/>
+                <w:sz w:val="19"/>
+                <w:szCs w:val="19"/>
+              </w:rPr>
+              <w:t>R2' D' R U2 R' D R U2' R</w:t>
+            </w:r>
+          </w:p>
+          <w:p>
+            <w:pPr>
+              <w:jc w:val="center"/>
+              <w:rPr>
+                <w:rStyle w:val="Hyperlink"/>
+                <w:rFonts w:ascii="Verdana" w:hAnsi="Verdana"/>
+                <w:b/>
+                <w:color w:val="000000" w:themeColor="text1"/>
+                <w:sz w:val="20"/>
+                <w:szCs w:val="20"/>
+              </w:rPr>
+            </w:pPr>
+          </w:p>
+        </w:tc>
+        <w:tc>
+          <w:tcPr>
+            <w:tcW w:w="3654" w:type="dxa"/>
+          </w:tcPr>
+          <w:p>
+            <w:pPr>
+              <w:shd w:val="clear" w:color="auto" w:fill="FFFFFF"/>
+              <w:jc w:val="center"/>
+              <w:rPr>
+                <w:rFonts w:ascii="Verdana" w:eastAsia="Times New Roman" w:hAnsi="Verdana" w:cs="Consolas"/>
+                <w:color w:val="222222"/>
+                <w:sz w:val="19"/>
+                <w:szCs w:val="19"/>
+              </w:rPr>
+            </w:pPr>
+            <w:r>
+              <w:rPr>
+                <w:rFonts w:ascii="Verdana" w:hAnsi="Verdana" w:cs="Arial"/>
+                <w:noProof/>
+                <w:lang w:eastAsia="en-CA"/>
+              </w:rPr>
+              <w:drawing>
+                <wp:inline distT="0" distB="0" distL="0" distR="0" wp14:anchorId="1CED3BDF" wp14:editId="541EA670">
+                  <wp:extent cx="946150" cy="946150"/>
+                  <wp:effectExtent l="0" t="0" r="6350" b="6350"/>
+                  <wp:docPr id="158" name="Picture 158" descr="C:\Users\Valued Customer\Documents\GitHub\sa967st.github.io\images\megaminx_ocll\2.png"/>
+                  <wp:cNvGraphicFramePr>
+                    <a:graphicFrameLocks xmlns:a="http://schemas.openxmlformats.org/drawingml/2006/main" noChangeAspect="1"/>
+                  </wp:cNvGraphicFramePr>
+                  <a:graphic xmlns:a="http://schemas.openxmlformats.org/drawingml/2006/main">
+                    <a:graphicData uri="http://schemas.openxmlformats.org/drawingml/2006/picture">
+                      <pic:pic xmlns:pic="http://schemas.openxmlformats.org/drawingml/2006/picture">
+                        <pic:nvPicPr>
+                          <pic:cNvPr id="0" name="Picture 105" descr="C:\Users\Valued Customer\Documents\GitHub\sa967st.github.io\images\megaminx_ocll\2.png"/>
                           <pic:cNvPicPr>
                             <a:picLocks noChangeAspect="1" noChangeArrowheads="1"/>
                           </pic:cNvPicPr>
@@ -200,16 +348,16 @@
                 <w:sz w:val="19"/>
                 <w:szCs w:val="19"/>
               </w:rPr>
-              <w:t xml:space="preserve">y2’ </w:t>
-            </w:r>
-            <w:r>
-              <w:rPr>
-                <w:rFonts w:ascii="Verdana" w:eastAsia="Times New Roman" w:hAnsi="Verdana" w:cs="Consolas"/>
-                <w:color w:val="222222"/>
-                <w:sz w:val="19"/>
-                <w:szCs w:val="19"/>
-              </w:rPr>
-              <w:t>R2' D' R U2 R' D R U2' R</w:t>
+              <w:t xml:space="preserve">y </w:t>
+            </w:r>
+            <w:r>
+              <w:rPr>
+                <w:rFonts w:ascii="Verdana" w:eastAsia="Times New Roman" w:hAnsi="Verdana" w:cs="Consolas"/>
+                <w:color w:val="222222"/>
+                <w:sz w:val="19"/>
+                <w:szCs w:val="19"/>
+              </w:rPr>
+              <w:t>L F R' F' L' F R F'</w:t>
             </w:r>
           </w:p>
           <w:p>
@@ -243,14 +391,18 @@
             </w:pPr>
             <w:r>
               <w:rPr>
-                <w:rFonts w:ascii="Verdana" w:hAnsi="Verdana" w:cs="Arial"/>
+                <w:rFonts w:ascii="Helvetica" w:eastAsia="Times New Roman" w:hAnsi="Helvetica" w:cs="Helvetica"/>
                 <w:noProof/>
+                <w:color w:val="3C7139"/>
+                <w:sz w:val="27"/>
+                <w:szCs w:val="27"/>
+                <w:lang w:eastAsia="en-CA"/>
               </w:rPr>
               <w:drawing>
-                <wp:inline distT="0" distB="0" distL="0" distR="0" wp14:anchorId="1CED3BDF" wp14:editId="541EA670">
-                  <wp:extent cx="946150" cy="946150"/>
-                  <wp:effectExtent l="0" t="0" r="6350" b="6350"/>
-                  <wp:docPr id="158" name="Picture 158" descr="C:\Users\Valued Customer\Documents\GitHub\sa967st.github.io\images\megaminx_ocll\2.png"/>
+                <wp:inline distT="0" distB="0" distL="0" distR="0" wp14:anchorId="36E3FB04" wp14:editId="6321AA9B">
+                  <wp:extent cx="955040" cy="955040"/>
+                  <wp:effectExtent l="0" t="0" r="0" b="0"/>
+                  <wp:docPr id="160" name="Picture 160" descr="http://sa967st.github.io/images/megaminx_ocll/mminxoll3.png"/>
                   <wp:cNvGraphicFramePr>
                     <a:graphicFrameLocks xmlns:a="http://schemas.openxmlformats.org/drawingml/2006/main" noChangeAspect="1"/>
                   </wp:cNvGraphicFramePr>
@@ -258,13 +410,131 @@
                     <a:graphicData uri="http://schemas.openxmlformats.org/drawingml/2006/picture">
                       <pic:pic xmlns:pic="http://schemas.openxmlformats.org/drawingml/2006/picture">
                         <pic:nvPicPr>
-                          <pic:cNvPr id="0" name="Picture 105" descr="C:\Users\Valued Customer\Documents\GitHub\sa967st.github.io\images\megaminx_ocll\2.png"/>
+                          <pic:cNvPr id="0" name="Picture 3" descr="http://sa967st.github.io/images/megaminx_ocll/mminxoll3.png"/>
                           <pic:cNvPicPr>
                             <a:picLocks noChangeAspect="1" noChangeArrowheads="1"/>
                           </pic:cNvPicPr>
                         </pic:nvPicPr>
                         <pic:blipFill>
                           <a:blip r:embed="rId7">
+                            <a:extLst>
+                              <a:ext uri="{28A0092B-C50C-407E-A947-70E740481C1C}">
+                                <a14:useLocalDpi xmlns:a14="http://schemas.microsoft.com/office/drawing/2010/main" val="0"/>
+                              </a:ext>
+                            </a:extLst>
+                          </a:blip>
+                          <a:srcRect/>
+                          <a:stretch>
+                            <a:fillRect/>
+                          </a:stretch>
+                        </pic:blipFill>
+                        <pic:spPr bwMode="auto">
+                          <a:xfrm>
+                            <a:off x="0" y="0"/>
+                            <a:ext cx="955040" cy="955040"/>
+                          </a:xfrm>
+                          <a:prstGeom prst="rect">
+                            <a:avLst/>
+                          </a:prstGeom>
+                          <a:noFill/>
+                          <a:ln>
+                            <a:noFill/>
+                          </a:ln>
+                        </pic:spPr>
+                      </pic:pic>
+                    </a:graphicData>
+                  </a:graphic>
+                </wp:inline>
+              </w:drawing>
+            </w:r>
+          </w:p>
+          <w:p>
+            <w:pPr>
+              <w:shd w:val="clear" w:color="auto" w:fill="FFFFFF"/>
+              <w:jc w:val="center"/>
+              <w:rPr>
+                <w:rFonts w:ascii="Verdana" w:eastAsia="Times New Roman" w:hAnsi="Verdana" w:cs="Consolas"/>
+                <w:color w:val="222222"/>
+                <w:sz w:val="19"/>
+                <w:szCs w:val="19"/>
+              </w:rPr>
+            </w:pPr>
+          </w:p>
+          <w:p>
+            <w:pPr>
+              <w:shd w:val="clear" w:color="auto" w:fill="FFFFFF"/>
+              <w:jc w:val="center"/>
+              <w:rPr>
+                <w:rFonts w:ascii="Verdana" w:eastAsia="Times New Roman" w:hAnsi="Verdana" w:cs="Consolas"/>
+                <w:color w:val="222222"/>
+                <w:sz w:val="19"/>
+                <w:szCs w:val="19"/>
+              </w:rPr>
+            </w:pPr>
+            <w:r>
+              <w:rPr>
+                <w:rFonts w:ascii="Verdana" w:eastAsia="Times New Roman" w:hAnsi="Verdana" w:cs="Consolas"/>
+                <w:color w:val="222222"/>
+                <w:sz w:val="19"/>
+                <w:szCs w:val="19"/>
+              </w:rPr>
+              <w:t>F R' F' L F R F' L'</w:t>
+            </w:r>
+          </w:p>
+          <w:p>
+            <w:pPr>
+              <w:jc w:val="center"/>
+              <w:rPr>
+                <w:rStyle w:val="Hyperlink"/>
+                <w:rFonts w:ascii="Verdana" w:hAnsi="Verdana"/>
+                <w:b/>
+                <w:color w:val="000000" w:themeColor="text1"/>
+                <w:sz w:val="20"/>
+                <w:szCs w:val="20"/>
+              </w:rPr>
+            </w:pPr>
+          </w:p>
+        </w:tc>
+        <w:tc>
+          <w:tcPr>
+            <w:tcW w:w="3654" w:type="dxa"/>
+          </w:tcPr>
+          <w:p>
+            <w:pPr>
+              <w:shd w:val="clear" w:color="auto" w:fill="FFFFFF"/>
+              <w:jc w:val="center"/>
+              <w:rPr>
+                <w:rFonts w:ascii="Verdana" w:eastAsia="Times New Roman" w:hAnsi="Verdana" w:cs="Consolas"/>
+                <w:color w:val="222222"/>
+                <w:sz w:val="19"/>
+                <w:szCs w:val="19"/>
+              </w:rPr>
+            </w:pPr>
+            <w:r>
+              <w:rPr>
+                <w:rFonts w:ascii="Verdana" w:hAnsi="Verdana" w:cs="Arial"/>
+                <w:noProof/>
+                <w:lang w:eastAsia="en-CA"/>
+              </w:rPr>
+              <w:drawing>
+                <wp:inline distT="0" distB="0" distL="0" distR="0" wp14:anchorId="1D9AFA91" wp14:editId="5D8B429F">
+                  <wp:extent cx="946150" cy="946150"/>
+                  <wp:effectExtent l="0" t="0" r="6350" b="6350"/>
+                  <wp:docPr id="135" name="Picture 135" descr="C:\Users\Valued Customer\Documents\GitHub\sa967st.github.io\images\megaminx_ocll\4.png"/>
+                  <wp:cNvGraphicFramePr>
+                    <a:graphicFrameLocks xmlns:a="http://schemas.openxmlformats.org/drawingml/2006/main" noChangeAspect="1"/>
+                  </wp:cNvGraphicFramePr>
+                  <a:graphic xmlns:a="http://schemas.openxmlformats.org/drawingml/2006/main">
+                    <a:graphicData uri="http://schemas.openxmlformats.org/drawingml/2006/picture">
+                      <pic:pic xmlns:pic="http://schemas.openxmlformats.org/drawingml/2006/picture">
+                        <pic:nvPicPr>
+                          <pic:cNvPr id="0" name="Picture 90" descr="C:\Users\Valued Customer\Documents\GitHub\sa967st.github.io\images\megaminx_ocll\4.png"/>
+                          <pic:cNvPicPr>
+                            <a:picLocks noChangeAspect="1" noChangeArrowheads="1"/>
+                          </pic:cNvPicPr>
+                        </pic:nvPicPr>
+                        <pic:blipFill>
+                          <a:blip r:embed="rId8">
                             <a:extLst>
                               <a:ext uri="{28A0092B-C50C-407E-A947-70E740481C1C}">
                                 <a14:useLocalDpi xmlns:a14="http://schemas.microsoft.com/office/drawing/2010/main" val="0"/>
@@ -326,16 +596,34 @@
                 <w:sz w:val="19"/>
                 <w:szCs w:val="19"/>
               </w:rPr>
-              <w:t xml:space="preserve">y </w:t>
-            </w:r>
-            <w:r>
-              <w:rPr>
-                <w:rFonts w:ascii="Verdana" w:eastAsia="Times New Roman" w:hAnsi="Verdana" w:cs="Consolas"/>
-                <w:color w:val="222222"/>
-                <w:sz w:val="19"/>
-                <w:szCs w:val="19"/>
-              </w:rPr>
-              <w:t>L F R' F' L' F R F'</w:t>
+              <w:t>y2</w:t>
+            </w:r>
+            <w:r>
+              <w:rPr>
+                <w:rFonts w:ascii="Verdana" w:eastAsia="Times New Roman" w:hAnsi="Verdana" w:cs="Consolas"/>
+                <w:color w:val="222222"/>
+                <w:sz w:val="19"/>
+                <w:szCs w:val="19"/>
+              </w:rPr>
+              <w:t>'</w:t>
+            </w:r>
+            <w:r>
+              <w:rPr>
+                <w:rFonts w:ascii="Verdana" w:eastAsia="Times New Roman" w:hAnsi="Verdana" w:cs="Consolas"/>
+                <w:color w:val="222222"/>
+                <w:sz w:val="19"/>
+                <w:szCs w:val="19"/>
+              </w:rPr>
+              <w:t xml:space="preserve"> </w:t>
+            </w:r>
+            <w:r>
+              <w:rPr>
+                <w:rFonts w:ascii="Verdana" w:eastAsia="Times New Roman" w:hAnsi="Verdana" w:cs="Consolas"/>
+                <w:color w:val="222222"/>
+                <w:sz w:val="19"/>
+                <w:szCs w:val="19"/>
+              </w:rPr>
+              <w:t>R U2 R' U R U2 R'</w:t>
             </w:r>
           </w:p>
           <w:p>
@@ -352,6 +640,8 @@
             </w:pPr>
           </w:p>
         </w:tc>
+      </w:tr>
+      <w:tr>
         <w:tc>
           <w:tcPr>
             <w:tcW w:w="3654" w:type="dxa"/>
@@ -374,12 +664,13 @@
                 <w:color w:val="3C7139"/>
                 <w:sz w:val="27"/>
                 <w:szCs w:val="27"/>
+                <w:lang w:eastAsia="en-CA"/>
               </w:rPr>
               <w:drawing>
-                <wp:inline distT="0" distB="0" distL="0" distR="0" wp14:anchorId="36E3FB04" wp14:editId="6321AA9B">
+                <wp:inline distT="0" distB="0" distL="0" distR="0" wp14:anchorId="6735BE91" wp14:editId="13DCB292">
                   <wp:extent cx="955040" cy="955040"/>
                   <wp:effectExtent l="0" t="0" r="0" b="0"/>
-                  <wp:docPr id="160" name="Picture 160" descr="http://sa967st.github.io/images/megaminx_ocll/mminxoll3.png"/>
+                  <wp:docPr id="161" name="Picture 161" descr="http://sa967st.github.io/images/megaminx_ocll/mminxoll5.png"/>
                   <wp:cNvGraphicFramePr>
                     <a:graphicFrameLocks xmlns:a="http://schemas.openxmlformats.org/drawingml/2006/main" noChangeAspect="1"/>
                   </wp:cNvGraphicFramePr>
@@ -387,13 +678,13 @@
                     <a:graphicData uri="http://schemas.openxmlformats.org/drawingml/2006/picture">
                       <pic:pic xmlns:pic="http://schemas.openxmlformats.org/drawingml/2006/picture">
                         <pic:nvPicPr>
-                          <pic:cNvPr id="0" name="Picture 3" descr="http://sa967st.github.io/images/megaminx_ocll/mminxoll3.png"/>
+                          <pic:cNvPr id="0" name="Picture 5" descr="http://sa967st.github.io/images/megaminx_ocll/mminxoll5.png"/>
                           <pic:cNvPicPr>
                             <a:picLocks noChangeAspect="1" noChangeArrowheads="1"/>
                           </pic:cNvPicPr>
                         </pic:nvPicPr>
                         <pic:blipFill>
-                          <a:blip r:embed="rId8">
+                          <a:blip r:embed="rId9">
                             <a:extLst>
                               <a:ext uri="{28A0092B-C50C-407E-A947-70E740481C1C}">
                                 <a14:useLocalDpi xmlns:a14="http://schemas.microsoft.com/office/drawing/2010/main" val="0"/>
@@ -455,7 +746,7 @@
                 <w:sz w:val="19"/>
                 <w:szCs w:val="19"/>
               </w:rPr>
-              <w:t>F R' F' L F R F' L'</w:t>
+              <w:t>R U R' U R U'2 R'</w:t>
             </w:r>
           </w:p>
           <w:p>
@@ -489,14 +780,18 @@
             </w:pPr>
             <w:r>
               <w:rPr>
-                <w:rFonts w:ascii="Verdana" w:hAnsi="Verdana" w:cs="Arial"/>
+                <w:rFonts w:ascii="Helvetica" w:eastAsia="Times New Roman" w:hAnsi="Helvetica" w:cs="Helvetica"/>
                 <w:noProof/>
+                <w:color w:val="3C7139"/>
+                <w:sz w:val="27"/>
+                <w:szCs w:val="27"/>
+                <w:lang w:eastAsia="en-CA"/>
               </w:rPr>
               <w:drawing>
-                <wp:inline distT="0" distB="0" distL="0" distR="0" wp14:anchorId="1D9AFA91" wp14:editId="5D8B429F">
-                  <wp:extent cx="946150" cy="946150"/>
-                  <wp:effectExtent l="0" t="0" r="6350" b="6350"/>
-                  <wp:docPr id="135" name="Picture 135" descr="C:\Users\Valued Customer\Documents\GitHub\sa967st.github.io\images\megaminx_ocll\4.png"/>
+                <wp:inline distT="0" distB="0" distL="0" distR="0" wp14:anchorId="14BB421D" wp14:editId="6EE4196A">
+                  <wp:extent cx="955040" cy="955040"/>
+                  <wp:effectExtent l="0" t="0" r="0" b="0"/>
+                  <wp:docPr id="162" name="Picture 162" descr="http://sa967st.github.io/images/megaminx_ocll/mminxoll6.png"/>
                   <wp:cNvGraphicFramePr>
                     <a:graphicFrameLocks xmlns:a="http://schemas.openxmlformats.org/drawingml/2006/main" noChangeAspect="1"/>
                   </wp:cNvGraphicFramePr>
@@ -504,138 +799,7 @@
                     <a:graphicData uri="http://schemas.openxmlformats.org/drawingml/2006/picture">
                       <pic:pic xmlns:pic="http://schemas.openxmlformats.org/drawingml/2006/picture">
                         <pic:nvPicPr>
-                          <pic:cNvPr id="0" name="Picture 90" descr="C:\Users\Valued Customer\Documents\GitHub\sa967st.github.io\images\megaminx_ocll\4.png"/>
-                          <pic:cNvPicPr>
-                            <a:picLocks noChangeAspect="1" noChangeArrowheads="1"/>
-                          </pic:cNvPicPr>
-                        </pic:nvPicPr>
-                        <pic:blipFill>
-                          <a:blip r:embed="rId9">
-                            <a:extLst>
-                              <a:ext uri="{28A0092B-C50C-407E-A947-70E740481C1C}">
-                                <a14:useLocalDpi xmlns:a14="http://schemas.microsoft.com/office/drawing/2010/main" val="0"/>
-                              </a:ext>
-                            </a:extLst>
-                          </a:blip>
-                          <a:srcRect/>
-                          <a:stretch>
-                            <a:fillRect/>
-                          </a:stretch>
-                        </pic:blipFill>
-                        <pic:spPr bwMode="auto">
-                          <a:xfrm>
-                            <a:off x="0" y="0"/>
-                            <a:ext cx="946150" cy="946150"/>
-                          </a:xfrm>
-                          <a:prstGeom prst="rect">
-                            <a:avLst/>
-                          </a:prstGeom>
-                          <a:noFill/>
-                          <a:ln>
-                            <a:noFill/>
-                          </a:ln>
-                        </pic:spPr>
-                      </pic:pic>
-                    </a:graphicData>
-                  </a:graphic>
-                </wp:inline>
-              </w:drawing>
-            </w:r>
-          </w:p>
-          <w:p>
-            <w:pPr>
-              <w:shd w:val="clear" w:color="auto" w:fill="FFFFFF"/>
-              <w:jc w:val="center"/>
-              <w:rPr>
-                <w:rFonts w:ascii="Verdana" w:eastAsia="Times New Roman" w:hAnsi="Verdana" w:cs="Consolas"/>
-                <w:color w:val="222222"/>
-                <w:sz w:val="19"/>
-                <w:szCs w:val="19"/>
-              </w:rPr>
-            </w:pPr>
-          </w:p>
-          <w:p>
-            <w:pPr>
-              <w:shd w:val="clear" w:color="auto" w:fill="FFFFFF"/>
-              <w:jc w:val="center"/>
-              <w:rPr>
-                <w:rFonts w:ascii="Verdana" w:eastAsia="Times New Roman" w:hAnsi="Verdana" w:cs="Consolas"/>
-                <w:color w:val="222222"/>
-                <w:sz w:val="19"/>
-                <w:szCs w:val="19"/>
-              </w:rPr>
-            </w:pPr>
-            <w:r>
-              <w:rPr>
-                <w:rFonts w:ascii="Verdana" w:eastAsia="Times New Roman" w:hAnsi="Verdana" w:cs="Consolas"/>
-                <w:color w:val="222222"/>
-                <w:sz w:val="19"/>
-                <w:szCs w:val="19"/>
-              </w:rPr>
-              <w:t xml:space="preserve">y2’ </w:t>
-            </w:r>
-            <w:r>
-              <w:rPr>
-                <w:rFonts w:ascii="Verdana" w:eastAsia="Times New Roman" w:hAnsi="Verdana" w:cs="Consolas"/>
-                <w:color w:val="222222"/>
-                <w:sz w:val="19"/>
-                <w:szCs w:val="19"/>
-              </w:rPr>
-              <w:t>R U2 R' U R U2 R'</w:t>
-            </w:r>
-          </w:p>
-          <w:p>
-            <w:pPr>
-              <w:jc w:val="center"/>
-              <w:rPr>
-                <w:rStyle w:val="Hyperlink"/>
-                <w:rFonts w:ascii="Verdana" w:hAnsi="Verdana"/>
-                <w:b/>
-                <w:color w:val="000000" w:themeColor="text1"/>
-                <w:sz w:val="20"/>
-                <w:szCs w:val="20"/>
-              </w:rPr>
-            </w:pPr>
-          </w:p>
-        </w:tc>
-      </w:tr>
-      <w:tr>
-        <w:tc>
-          <w:tcPr>
-            <w:tcW w:w="3654" w:type="dxa"/>
-          </w:tcPr>
-          <w:p>
-            <w:pPr>
-              <w:shd w:val="clear" w:color="auto" w:fill="FFFFFF"/>
-              <w:jc w:val="center"/>
-              <w:rPr>
-                <w:rFonts w:ascii="Verdana" w:eastAsia="Times New Roman" w:hAnsi="Verdana" w:cs="Consolas"/>
-                <w:color w:val="222222"/>
-                <w:sz w:val="19"/>
-                <w:szCs w:val="19"/>
-              </w:rPr>
-            </w:pPr>
-            <w:r>
-              <w:rPr>
-                <w:rFonts w:ascii="Helvetica" w:eastAsia="Times New Roman" w:hAnsi="Helvetica" w:cs="Helvetica"/>
-                <w:noProof/>
-                <w:color w:val="3C7139"/>
-                <w:sz w:val="27"/>
-                <w:szCs w:val="27"/>
-              </w:rPr>
-              <w:drawing>
-                <wp:inline distT="0" distB="0" distL="0" distR="0" wp14:anchorId="6735BE91" wp14:editId="13DCB292">
-                  <wp:extent cx="955040" cy="955040"/>
-                  <wp:effectExtent l="0" t="0" r="0" b="0"/>
-                  <wp:docPr id="161" name="Picture 161" descr="http://sa967st.github.io/images/megaminx_ocll/mminxoll5.png"/>
-                  <wp:cNvGraphicFramePr>
-                    <a:graphicFrameLocks xmlns:a="http://schemas.openxmlformats.org/drawingml/2006/main" noChangeAspect="1"/>
-                  </wp:cNvGraphicFramePr>
-                  <a:graphic xmlns:a="http://schemas.openxmlformats.org/drawingml/2006/main">
-                    <a:graphicData uri="http://schemas.openxmlformats.org/drawingml/2006/picture">
-                      <pic:pic xmlns:pic="http://schemas.openxmlformats.org/drawingml/2006/picture">
-                        <pic:nvPicPr>
-                          <pic:cNvPr id="0" name="Picture 5" descr="http://sa967st.github.io/images/megaminx_ocll/mminxoll5.png"/>
+                          <pic:cNvPr id="0" name="Picture 6" descr="http://sa967st.github.io/images/megaminx_ocll/mminxoll6.png"/>
                           <pic:cNvPicPr>
                             <a:picLocks noChangeAspect="1" noChangeArrowheads="1"/>
                           </pic:cNvPicPr>
@@ -703,7 +867,16 @@
                 <w:sz w:val="19"/>
                 <w:szCs w:val="19"/>
               </w:rPr>
-              <w:t>R U R' U R U'2 R'</w:t>
+              <w:t xml:space="preserve">y </w:t>
+            </w:r>
+            <w:r>
+              <w:rPr>
+                <w:rFonts w:ascii="Verdana" w:eastAsia="Times New Roman" w:hAnsi="Verdana" w:cs="Consolas"/>
+                <w:color w:val="222222"/>
+                <w:sz w:val="19"/>
+                <w:szCs w:val="19"/>
+              </w:rPr>
+              <w:t>R' U' R U' R' U2 R</w:t>
             </w:r>
           </w:p>
           <w:p>
@@ -737,17 +910,15 @@
             </w:pPr>
             <w:r>
               <w:rPr>
-                <w:rFonts w:ascii="Helvetica" w:eastAsia="Times New Roman" w:hAnsi="Helvetica" w:cs="Helvetica"/>
+                <w:rFonts w:ascii="Verdana" w:hAnsi="Verdana" w:cs="Arial"/>
                 <w:noProof/>
-                <w:color w:val="3C7139"/>
-                <w:sz w:val="27"/>
-                <w:szCs w:val="27"/>
+                <w:lang w:eastAsia="en-CA"/>
               </w:rPr>
               <w:drawing>
-                <wp:inline distT="0" distB="0" distL="0" distR="0" wp14:anchorId="14BB421D" wp14:editId="6EE4196A">
-                  <wp:extent cx="955040" cy="955040"/>
-                  <wp:effectExtent l="0" t="0" r="0" b="0"/>
-                  <wp:docPr id="162" name="Picture 162" descr="http://sa967st.github.io/images/megaminx_ocll/mminxoll6.png"/>
+                <wp:inline distT="0" distB="0" distL="0" distR="0" wp14:anchorId="3FAFF144" wp14:editId="5BC79DFC">
+                  <wp:extent cx="946150" cy="946150"/>
+                  <wp:effectExtent l="0" t="0" r="6350" b="6350"/>
+                  <wp:docPr id="138" name="Picture 138" descr="C:\Users\Valued Customer\Documents\GitHub\sa967st.github.io\images\megaminx_ocll\7.png"/>
                   <wp:cNvGraphicFramePr>
                     <a:graphicFrameLocks xmlns:a="http://schemas.openxmlformats.org/drawingml/2006/main" noChangeAspect="1"/>
                   </wp:cNvGraphicFramePr>
@@ -755,7 +926,7 @@
                     <a:graphicData uri="http://schemas.openxmlformats.org/drawingml/2006/picture">
                       <pic:pic xmlns:pic="http://schemas.openxmlformats.org/drawingml/2006/picture">
                         <pic:nvPicPr>
-                          <pic:cNvPr id="0" name="Picture 6" descr="http://sa967st.github.io/images/megaminx_ocll/mminxoll6.png"/>
+                          <pic:cNvPr id="0" name="Picture 93" descr="C:\Users\Valued Customer\Documents\GitHub\sa967st.github.io\images\megaminx_ocll\7.png"/>
                           <pic:cNvPicPr>
                             <a:picLocks noChangeAspect="1" noChangeArrowheads="1"/>
                           </pic:cNvPicPr>
@@ -776,7 +947,7 @@
                         <pic:spPr bwMode="auto">
                           <a:xfrm>
                             <a:off x="0" y="0"/>
-                            <a:ext cx="955040" cy="955040"/>
+                            <a:ext cx="946150" cy="946150"/>
                           </a:xfrm>
                           <a:prstGeom prst="rect">
                             <a:avLst/>
@@ -823,16 +994,34 @@
                 <w:sz w:val="19"/>
                 <w:szCs w:val="19"/>
               </w:rPr>
-              <w:t xml:space="preserve">y </w:t>
-            </w:r>
-            <w:r>
-              <w:rPr>
-                <w:rFonts w:ascii="Verdana" w:eastAsia="Times New Roman" w:hAnsi="Verdana" w:cs="Consolas"/>
-                <w:color w:val="222222"/>
-                <w:sz w:val="19"/>
-                <w:szCs w:val="19"/>
-              </w:rPr>
-              <w:t>R' U' R U' R' U2 R</w:t>
+              <w:t>y2</w:t>
+            </w:r>
+            <w:r>
+              <w:rPr>
+                <w:rFonts w:ascii="Verdana" w:eastAsia="Times New Roman" w:hAnsi="Verdana" w:cs="Consolas"/>
+                <w:color w:val="222222"/>
+                <w:sz w:val="19"/>
+                <w:szCs w:val="19"/>
+              </w:rPr>
+              <w:t>'</w:t>
+            </w:r>
+            <w:r>
+              <w:rPr>
+                <w:rFonts w:ascii="Verdana" w:eastAsia="Times New Roman" w:hAnsi="Verdana" w:cs="Consolas"/>
+                <w:color w:val="222222"/>
+                <w:sz w:val="19"/>
+                <w:szCs w:val="19"/>
+              </w:rPr>
+              <w:t xml:space="preserve"> </w:t>
+            </w:r>
+            <w:r>
+              <w:rPr>
+                <w:rFonts w:ascii="Verdana" w:eastAsia="Times New Roman" w:hAnsi="Verdana" w:cs="Consolas"/>
+                <w:color w:val="222222"/>
+                <w:sz w:val="19"/>
+                <w:szCs w:val="19"/>
+              </w:rPr>
+              <w:t>R U2 R' U' R U' R'</w:t>
             </w:r>
           </w:p>
           <w:p>
@@ -868,12 +1057,13 @@
               <w:rPr>
                 <w:rFonts w:ascii="Verdana" w:hAnsi="Verdana" w:cs="Arial"/>
                 <w:noProof/>
+                <w:lang w:eastAsia="en-CA"/>
               </w:rPr>
               <w:drawing>
-                <wp:inline distT="0" distB="0" distL="0" distR="0" wp14:anchorId="3FAFF144" wp14:editId="5BC79DFC">
+                <wp:inline distT="0" distB="0" distL="0" distR="0" wp14:anchorId="1404B60D" wp14:editId="13C8BA9C">
                   <wp:extent cx="946150" cy="946150"/>
                   <wp:effectExtent l="0" t="0" r="6350" b="6350"/>
-                  <wp:docPr id="138" name="Picture 138" descr="C:\Users\Valued Customer\Documents\GitHub\sa967st.github.io\images\megaminx_ocll\7.png"/>
+                  <wp:docPr id="139" name="Picture 139" descr="C:\Users\Valued Customer\Documents\GitHub\sa967st.github.io\images\megaminx_ocll\8.png"/>
                   <wp:cNvGraphicFramePr>
                     <a:graphicFrameLocks xmlns:a="http://schemas.openxmlformats.org/drawingml/2006/main" noChangeAspect="1"/>
                   </wp:cNvGraphicFramePr>
@@ -881,7 +1071,7 @@
                     <a:graphicData uri="http://schemas.openxmlformats.org/drawingml/2006/picture">
                       <pic:pic xmlns:pic="http://schemas.openxmlformats.org/drawingml/2006/picture">
                         <pic:nvPicPr>
-                          <pic:cNvPr id="0" name="Picture 93" descr="C:\Users\Valued Customer\Documents\GitHub\sa967st.github.io\images\megaminx_ocll\7.png"/>
+                          <pic:cNvPr id="0" name="Picture 94" descr="C:\Users\Valued Customer\Documents\GitHub\sa967st.github.io\images\megaminx_ocll\8.png"/>
                           <pic:cNvPicPr>
                             <a:picLocks noChangeAspect="1" noChangeArrowheads="1"/>
                           </pic:cNvPicPr>
@@ -949,16 +1139,34 @@
                 <w:sz w:val="19"/>
                 <w:szCs w:val="19"/>
               </w:rPr>
-              <w:t xml:space="preserve">y2’ </w:t>
-            </w:r>
-            <w:r>
-              <w:rPr>
-                <w:rFonts w:ascii="Verdana" w:eastAsia="Times New Roman" w:hAnsi="Verdana" w:cs="Consolas"/>
-                <w:color w:val="222222"/>
-                <w:sz w:val="19"/>
-                <w:szCs w:val="19"/>
-              </w:rPr>
-              <w:t>R U2 R' U' R U' R'</w:t>
+              <w:t xml:space="preserve">y2 </w:t>
+            </w:r>
+            <w:r>
+              <w:rPr>
+                <w:rFonts w:ascii="Verdana" w:eastAsia="Times New Roman" w:hAnsi="Verdana" w:cs="Consolas"/>
+                <w:color w:val="222222"/>
+                <w:sz w:val="19"/>
+                <w:szCs w:val="19"/>
+              </w:rPr>
+              <w:t>R' U</w:t>
+            </w:r>
+            <w:r>
+              <w:rPr>
+                <w:rFonts w:ascii="Verdana" w:eastAsia="Times New Roman" w:hAnsi="Verdana" w:cs="Consolas"/>
+                <w:color w:val="222222"/>
+                <w:sz w:val="19"/>
+                <w:szCs w:val="19"/>
+              </w:rPr>
+              <w:t>2' R U' R' U</w:t>
+            </w:r>
+            <w:r>
+              <w:rPr>
+                <w:rFonts w:ascii="Verdana" w:eastAsia="Times New Roman" w:hAnsi="Verdana" w:cs="Consolas"/>
+                <w:color w:val="222222"/>
+                <w:sz w:val="19"/>
+                <w:szCs w:val="19"/>
+              </w:rPr>
+              <w:t xml:space="preserve"> R</w:t>
             </w:r>
           </w:p>
           <w:p>
@@ -975,6 +1183,8 @@
             </w:pPr>
           </w:p>
         </w:tc>
+      </w:tr>
+      <w:tr>
         <w:tc>
           <w:tcPr>
             <w:tcW w:w="3654" w:type="dxa"/>
@@ -994,12 +1204,13 @@
               <w:rPr>
                 <w:rFonts w:ascii="Verdana" w:hAnsi="Verdana" w:cs="Arial"/>
                 <w:noProof/>
+                <w:lang w:eastAsia="en-CA"/>
               </w:rPr>
               <w:drawing>
-                <wp:inline distT="0" distB="0" distL="0" distR="0" wp14:anchorId="1404B60D" wp14:editId="13C8BA9C">
+                <wp:inline distT="0" distB="0" distL="0" distR="0" wp14:anchorId="714F06B2" wp14:editId="7FC0BD91">
                   <wp:extent cx="946150" cy="946150"/>
                   <wp:effectExtent l="0" t="0" r="6350" b="6350"/>
-                  <wp:docPr id="139" name="Picture 139" descr="C:\Users\Valued Customer\Documents\GitHub\sa967st.github.io\images\megaminx_ocll\8.png"/>
+                  <wp:docPr id="140" name="Picture 140" descr="C:\Users\Valued Customer\Documents\GitHub\sa967st.github.io\images\megaminx_ocll\9.png"/>
                   <wp:cNvGraphicFramePr>
                     <a:graphicFrameLocks xmlns:a="http://schemas.openxmlformats.org/drawingml/2006/main" noChangeAspect="1"/>
                   </wp:cNvGraphicFramePr>
@@ -1007,7 +1218,7 @@
                     <a:graphicData uri="http://schemas.openxmlformats.org/drawingml/2006/picture">
                       <pic:pic xmlns:pic="http://schemas.openxmlformats.org/drawingml/2006/picture">
                         <pic:nvPicPr>
-                          <pic:cNvPr id="0" name="Picture 94" descr="C:\Users\Valued Customer\Documents\GitHub\sa967st.github.io\images\megaminx_ocll\8.png"/>
+                          <pic:cNvPr id="0" name="Picture 95" descr="C:\Users\Valued Customer\Documents\GitHub\sa967st.github.io\images\megaminx_ocll\9.png"/>
                           <pic:cNvPicPr>
                             <a:picLocks noChangeAspect="1" noChangeArrowheads="1"/>
                           </pic:cNvPicPr>
@@ -1075,16 +1286,7 @@
                 <w:sz w:val="19"/>
                 <w:szCs w:val="19"/>
               </w:rPr>
-              <w:t xml:space="preserve">y2 </w:t>
-            </w:r>
-            <w:r>
-              <w:rPr>
-                <w:rFonts w:ascii="Verdana" w:eastAsia="Times New Roman" w:hAnsi="Verdana" w:cs="Consolas"/>
-                <w:color w:val="222222"/>
-                <w:sz w:val="19"/>
-                <w:szCs w:val="19"/>
-              </w:rPr>
-              <w:t>R' U' R U' R' U2 R</w:t>
+              <w:t>R U R' U R U' R' U R U'2 R'</w:t>
             </w:r>
           </w:p>
           <w:p>
@@ -1101,8 +1303,6 @@
             </w:pPr>
           </w:p>
         </w:tc>
-      </w:tr>
-      <w:tr>
         <w:tc>
           <w:tcPr>
             <w:tcW w:w="3654" w:type="dxa"/>
@@ -1122,12 +1322,13 @@
               <w:rPr>
                 <w:rFonts w:ascii="Verdana" w:hAnsi="Verdana" w:cs="Arial"/>
                 <w:noProof/>
+                <w:lang w:eastAsia="en-CA"/>
               </w:rPr>
               <w:drawing>
-                <wp:inline distT="0" distB="0" distL="0" distR="0" wp14:anchorId="714F06B2" wp14:editId="7FC0BD91">
+                <wp:inline distT="0" distB="0" distL="0" distR="0" wp14:anchorId="20355AE4" wp14:editId="39EC9001">
                   <wp:extent cx="946150" cy="946150"/>
                   <wp:effectExtent l="0" t="0" r="6350" b="6350"/>
-                  <wp:docPr id="140" name="Picture 140" descr="C:\Users\Valued Customer\Documents\GitHub\sa967st.github.io\images\megaminx_ocll\9.png"/>
+                  <wp:docPr id="141" name="Picture 141" descr="C:\Users\Valued Customer\Documents\GitHub\sa967st.github.io\images\megaminx_ocll\10.png"/>
                   <wp:cNvGraphicFramePr>
                     <a:graphicFrameLocks xmlns:a="http://schemas.openxmlformats.org/drawingml/2006/main" noChangeAspect="1"/>
                   </wp:cNvGraphicFramePr>
@@ -1135,7 +1336,7 @@
                     <a:graphicData uri="http://schemas.openxmlformats.org/drawingml/2006/picture">
                       <pic:pic xmlns:pic="http://schemas.openxmlformats.org/drawingml/2006/picture">
                         <pic:nvPicPr>
-                          <pic:cNvPr id="0" name="Picture 95" descr="C:\Users\Valued Customer\Documents\GitHub\sa967st.github.io\images\megaminx_ocll\9.png"/>
+                          <pic:cNvPr id="0" name="Picture 96" descr="C:\Users\Valued Customer\Documents\GitHub\sa967st.github.io\images\megaminx_ocll\10.png"/>
                           <pic:cNvPicPr>
                             <a:picLocks noChangeAspect="1" noChangeArrowheads="1"/>
                           </pic:cNvPicPr>
@@ -1203,7 +1404,7 @@
                 <w:sz w:val="19"/>
                 <w:szCs w:val="19"/>
               </w:rPr>
-              <w:t>R U R' U R U' R' U R U'2 R'</w:t>
+              <w:t>R' U2' R U R' U' R U R' U R</w:t>
             </w:r>
           </w:p>
           <w:p>
@@ -1239,12 +1440,13 @@
               <w:rPr>
                 <w:rFonts w:ascii="Verdana" w:hAnsi="Verdana" w:cs="Arial"/>
                 <w:noProof/>
+                <w:lang w:eastAsia="en-CA"/>
               </w:rPr>
               <w:drawing>
-                <wp:inline distT="0" distB="0" distL="0" distR="0" wp14:anchorId="20355AE4" wp14:editId="39EC9001">
+                <wp:inline distT="0" distB="0" distL="0" distR="0" wp14:anchorId="435D5286" wp14:editId="6E33C88D">
                   <wp:extent cx="946150" cy="946150"/>
                   <wp:effectExtent l="0" t="0" r="6350" b="6350"/>
-                  <wp:docPr id="141" name="Picture 141" descr="C:\Users\Valued Customer\Documents\GitHub\sa967st.github.io\images\megaminx_ocll\10.png"/>
+                  <wp:docPr id="142" name="Picture 142" descr="C:\Users\Valued Customer\Documents\GitHub\sa967st.github.io\images\megaminx_ocll\11.png"/>
                   <wp:cNvGraphicFramePr>
                     <a:graphicFrameLocks xmlns:a="http://schemas.openxmlformats.org/drawingml/2006/main" noChangeAspect="1"/>
                   </wp:cNvGraphicFramePr>
@@ -1252,7 +1454,7 @@
                     <a:graphicData uri="http://schemas.openxmlformats.org/drawingml/2006/picture">
                       <pic:pic xmlns:pic="http://schemas.openxmlformats.org/drawingml/2006/picture">
                         <pic:nvPicPr>
-                          <pic:cNvPr id="0" name="Picture 96" descr="C:\Users\Valued Customer\Documents\GitHub\sa967st.github.io\images\megaminx_ocll\10.png"/>
+                          <pic:cNvPr id="0" name="Picture 97" descr="C:\Users\Valued Customer\Documents\GitHub\sa967st.github.io\images\megaminx_ocll\11.png"/>
                           <pic:cNvPicPr>
                             <a:picLocks noChangeAspect="1" noChangeArrowheads="1"/>
                           </pic:cNvPicPr>
@@ -1320,7 +1522,7 @@
                 <w:sz w:val="19"/>
                 <w:szCs w:val="19"/>
               </w:rPr>
-              <w:t>R' U2' R U R' U' R U R' U R</w:t>
+              <w:t>R' U2 R U2 R' U2' R U2 R' U R'</w:t>
             </w:r>
           </w:p>
           <w:p>
@@ -1356,12 +1558,13 @@
               <w:rPr>
                 <w:rFonts w:ascii="Verdana" w:hAnsi="Verdana" w:cs="Arial"/>
                 <w:noProof/>
+                <w:lang w:eastAsia="en-CA"/>
               </w:rPr>
               <w:drawing>
-                <wp:inline distT="0" distB="0" distL="0" distR="0" wp14:anchorId="435D5286" wp14:editId="6E33C88D">
+                <wp:inline distT="0" distB="0" distL="0" distR="0" wp14:anchorId="53A1BC50" wp14:editId="7EC222E6">
                   <wp:extent cx="946150" cy="946150"/>
                   <wp:effectExtent l="0" t="0" r="6350" b="6350"/>
-                  <wp:docPr id="142" name="Picture 142" descr="C:\Users\Valued Customer\Documents\GitHub\sa967st.github.io\images\megaminx_ocll\11.png"/>
+                  <wp:docPr id="143" name="Picture 143" descr="C:\Users\Valued Customer\Documents\GitHub\sa967st.github.io\images\megaminx_ocll\12.png"/>
                   <wp:cNvGraphicFramePr>
                     <a:graphicFrameLocks xmlns:a="http://schemas.openxmlformats.org/drawingml/2006/main" noChangeAspect="1"/>
                   </wp:cNvGraphicFramePr>
@@ -1369,7 +1572,7 @@
                     <a:graphicData uri="http://schemas.openxmlformats.org/drawingml/2006/picture">
                       <pic:pic xmlns:pic="http://schemas.openxmlformats.org/drawingml/2006/picture">
                         <pic:nvPicPr>
-                          <pic:cNvPr id="0" name="Picture 97" descr="C:\Users\Valued Customer\Documents\GitHub\sa967st.github.io\images\megaminx_ocll\11.png"/>
+                          <pic:cNvPr id="0" name="Picture 98" descr="C:\Users\Valued Customer\Documents\GitHub\sa967st.github.io\images\megaminx_ocll\12.png"/>
                           <pic:cNvPicPr>
                             <a:picLocks noChangeAspect="1" noChangeArrowheads="1"/>
                           </pic:cNvPicPr>
@@ -1437,7 +1640,16 @@
                 <w:sz w:val="19"/>
                 <w:szCs w:val="19"/>
               </w:rPr>
-              <w:t>R' U2 R U2 R' U2' R U2 R' U R'</w:t>
+              <w:t xml:space="preserve">y2 </w:t>
+            </w:r>
+            <w:r>
+              <w:rPr>
+                <w:rFonts w:ascii="Verdana" w:eastAsia="Times New Roman" w:hAnsi="Verdana" w:cs="Consolas"/>
+                <w:color w:val="222222"/>
+                <w:sz w:val="19"/>
+                <w:szCs w:val="19"/>
+              </w:rPr>
+              <w:t>R U R' U R U R' U' R U2' R'</w:t>
             </w:r>
           </w:p>
           <w:p>
@@ -1454,6 +1666,8 @@
             </w:pPr>
           </w:p>
         </w:tc>
+      </w:tr>
+      <w:tr>
         <w:tc>
           <w:tcPr>
             <w:tcW w:w="3654" w:type="dxa"/>
@@ -1473,12 +1687,13 @@
               <w:rPr>
                 <w:rFonts w:ascii="Verdana" w:hAnsi="Verdana" w:cs="Arial"/>
                 <w:noProof/>
+                <w:lang w:eastAsia="en-CA"/>
               </w:rPr>
               <w:drawing>
-                <wp:inline distT="0" distB="0" distL="0" distR="0" wp14:anchorId="53A1BC50" wp14:editId="7EC222E6">
+                <wp:inline distT="0" distB="0" distL="0" distR="0" wp14:anchorId="5DD9E865" wp14:editId="0BB5401D">
                   <wp:extent cx="946150" cy="946150"/>
                   <wp:effectExtent l="0" t="0" r="6350" b="6350"/>
-                  <wp:docPr id="143" name="Picture 143" descr="C:\Users\Valued Customer\Documents\GitHub\sa967st.github.io\images\megaminx_ocll\12.png"/>
+                  <wp:docPr id="163" name="Picture 163" descr="C:\Users\Valued Customer\Documents\GitHub\sa967st.github.io\images\megaminx_ocll\13.png"/>
                   <wp:cNvGraphicFramePr>
                     <a:graphicFrameLocks xmlns:a="http://schemas.openxmlformats.org/drawingml/2006/main" noChangeAspect="1"/>
                   </wp:cNvGraphicFramePr>
@@ -1486,7 +1701,7 @@
                     <a:graphicData uri="http://schemas.openxmlformats.org/drawingml/2006/picture">
                       <pic:pic xmlns:pic="http://schemas.openxmlformats.org/drawingml/2006/picture">
                         <pic:nvPicPr>
-                          <pic:cNvPr id="0" name="Picture 98" descr="C:\Users\Valued Customer\Documents\GitHub\sa967st.github.io\images\megaminx_ocll\12.png"/>
+                          <pic:cNvPr id="0" name="Picture 99" descr="C:\Users\Valued Customer\Documents\GitHub\sa967st.github.io\images\megaminx_ocll\13.png"/>
                           <pic:cNvPicPr>
                             <a:picLocks noChangeAspect="1" noChangeArrowheads="1"/>
                           </pic:cNvPicPr>
@@ -1554,16 +1769,7 @@
                 <w:sz w:val="19"/>
                 <w:szCs w:val="19"/>
               </w:rPr>
-              <w:t xml:space="preserve">y2 </w:t>
-            </w:r>
-            <w:r>
-              <w:rPr>
-                <w:rFonts w:ascii="Verdana" w:eastAsia="Times New Roman" w:hAnsi="Verdana" w:cs="Consolas"/>
-                <w:color w:val="222222"/>
-                <w:sz w:val="19"/>
-                <w:szCs w:val="19"/>
-              </w:rPr>
-              <w:t>R U R' U R U R' U' R U2' R'</w:t>
+              <w:t>R U2 R2' U' R2 U' R2' U2 R</w:t>
             </w:r>
           </w:p>
           <w:p>
@@ -1580,8 +1786,6 @@
             </w:pPr>
           </w:p>
         </w:tc>
-      </w:tr>
-      <w:tr>
         <w:tc>
           <w:tcPr>
             <w:tcW w:w="3654" w:type="dxa"/>
@@ -1601,12 +1805,13 @@
               <w:rPr>
                 <w:rFonts w:ascii="Verdana" w:hAnsi="Verdana" w:cs="Arial"/>
                 <w:noProof/>
+                <w:lang w:eastAsia="en-CA"/>
               </w:rPr>
               <w:drawing>
-                <wp:inline distT="0" distB="0" distL="0" distR="0" wp14:anchorId="5DD9E865" wp14:editId="0BB5401D">
+                <wp:inline distT="0" distB="0" distL="0" distR="0" wp14:anchorId="43694EB5" wp14:editId="39FD5C1B">
                   <wp:extent cx="946150" cy="946150"/>
                   <wp:effectExtent l="0" t="0" r="6350" b="6350"/>
-                  <wp:docPr id="163" name="Picture 163" descr="C:\Users\Valued Customer\Documents\GitHub\sa967st.github.io\images\megaminx_ocll\13.png"/>
+                  <wp:docPr id="164" name="Picture 164" descr="C:\Users\Valued Customer\Documents\GitHub\sa967st.github.io\images\megaminx_ocll\14.png"/>
                   <wp:cNvGraphicFramePr>
                     <a:graphicFrameLocks xmlns:a="http://schemas.openxmlformats.org/drawingml/2006/main" noChangeAspect="1"/>
                   </wp:cNvGraphicFramePr>
@@ -1614,7 +1819,7 @@
                     <a:graphicData uri="http://schemas.openxmlformats.org/drawingml/2006/picture">
                       <pic:pic xmlns:pic="http://schemas.openxmlformats.org/drawingml/2006/picture">
                         <pic:nvPicPr>
-                          <pic:cNvPr id="0" name="Picture 99" descr="C:\Users\Valued Customer\Documents\GitHub\sa967st.github.io\images\megaminx_ocll\13.png"/>
+                          <pic:cNvPr id="0" name="Picture 100" descr="C:\Users\Valued Customer\Documents\GitHub\sa967st.github.io\images\megaminx_ocll\14.png"/>
                           <pic:cNvPicPr>
                             <a:picLocks noChangeAspect="1" noChangeArrowheads="1"/>
                           </pic:cNvPicPr>
@@ -1682,7 +1887,16 @@
                 <w:sz w:val="19"/>
                 <w:szCs w:val="19"/>
               </w:rPr>
-              <w:t>R U2 R2' U' R2 U' R2' U2 R</w:t>
+              <w:t xml:space="preserve">y2 </w:t>
+            </w:r>
+            <w:r>
+              <w:rPr>
+                <w:rFonts w:ascii="Verdana" w:eastAsia="Times New Roman" w:hAnsi="Verdana" w:cs="Consolas"/>
+                <w:color w:val="222222"/>
+                <w:sz w:val="19"/>
+                <w:szCs w:val="19"/>
+              </w:rPr>
+              <w:t>R' U2' R2 U R2' U R2 U2' R'</w:t>
             </w:r>
           </w:p>
           <w:p>
@@ -1718,12 +1932,13 @@
               <w:rPr>
                 <w:rFonts w:ascii="Verdana" w:hAnsi="Verdana" w:cs="Arial"/>
                 <w:noProof/>
+                <w:lang w:eastAsia="en-CA"/>
               </w:rPr>
               <w:drawing>
-                <wp:inline distT="0" distB="0" distL="0" distR="0" wp14:anchorId="43694EB5" wp14:editId="39FD5C1B">
+                <wp:inline distT="0" distB="0" distL="0" distR="0" wp14:anchorId="47C3564B" wp14:editId="2BD256F6">
                   <wp:extent cx="946150" cy="946150"/>
                   <wp:effectExtent l="0" t="0" r="6350" b="6350"/>
-                  <wp:docPr id="164" name="Picture 164" descr="C:\Users\Valued Customer\Documents\GitHub\sa967st.github.io\images\megaminx_ocll\14.png"/>
+                  <wp:docPr id="165" name="Picture 165" descr="C:\Users\Valued Customer\Documents\GitHub\sa967st.github.io\images\megaminx_ocll\15.png"/>
                   <wp:cNvGraphicFramePr>
                     <a:graphicFrameLocks xmlns:a="http://schemas.openxmlformats.org/drawingml/2006/main" noChangeAspect="1"/>
                   </wp:cNvGraphicFramePr>
@@ -1731,7 +1946,7 @@
                     <a:graphicData uri="http://schemas.openxmlformats.org/drawingml/2006/picture">
                       <pic:pic xmlns:pic="http://schemas.openxmlformats.org/drawingml/2006/picture">
                         <pic:nvPicPr>
-                          <pic:cNvPr id="0" name="Picture 100" descr="C:\Users\Valued Customer\Documents\GitHub\sa967st.github.io\images\megaminx_ocll\14.png"/>
+                          <pic:cNvPr id="0" name="Picture 101" descr="C:\Users\Valued Customer\Documents\GitHub\sa967st.github.io\images\megaminx_ocll\15.png"/>
                           <pic:cNvPicPr>
                             <a:picLocks noChangeAspect="1" noChangeArrowheads="1"/>
                           </pic:cNvPicPr>
@@ -1799,16 +2014,16 @@
                 <w:sz w:val="19"/>
                 <w:szCs w:val="19"/>
               </w:rPr>
-              <w:t xml:space="preserve">y2 </w:t>
-            </w:r>
-            <w:r>
-              <w:rPr>
-                <w:rFonts w:ascii="Verdana" w:eastAsia="Times New Roman" w:hAnsi="Verdana" w:cs="Consolas"/>
-                <w:color w:val="222222"/>
-                <w:sz w:val="19"/>
-                <w:szCs w:val="19"/>
-              </w:rPr>
-              <w:t>R' U2' R2 U R2' U R2 U2' R'</w:t>
+              <w:t xml:space="preserve">y </w:t>
+            </w:r>
+            <w:r>
+              <w:rPr>
+                <w:rFonts w:ascii="Verdana" w:eastAsia="Times New Roman" w:hAnsi="Verdana" w:cs="Consolas"/>
+                <w:color w:val="222222"/>
+                <w:sz w:val="19"/>
+                <w:szCs w:val="19"/>
+              </w:rPr>
+              <w:t>R U R' U2 R U2' R' U R U2' R'</w:t>
             </w:r>
           </w:p>
           <w:p>
@@ -1844,12 +2059,13 @@
               <w:rPr>
                 <w:rFonts w:ascii="Verdana" w:hAnsi="Verdana" w:cs="Arial"/>
                 <w:noProof/>
+                <w:lang w:eastAsia="en-CA"/>
               </w:rPr>
               <w:drawing>
-                <wp:inline distT="0" distB="0" distL="0" distR="0" wp14:anchorId="47C3564B" wp14:editId="2BD256F6">
+                <wp:inline distT="0" distB="0" distL="0" distR="0" wp14:anchorId="3F5EDB6E" wp14:editId="3514F06A">
                   <wp:extent cx="946150" cy="946150"/>
                   <wp:effectExtent l="0" t="0" r="6350" b="6350"/>
-                  <wp:docPr id="165" name="Picture 165" descr="C:\Users\Valued Customer\Documents\GitHub\sa967st.github.io\images\megaminx_ocll\15.png"/>
+                  <wp:docPr id="166" name="Picture 166" descr="C:\Users\Valued Customer\Documents\GitHub\sa967st.github.io\images\megaminx_ocll\16.png"/>
                   <wp:cNvGraphicFramePr>
                     <a:graphicFrameLocks xmlns:a="http://schemas.openxmlformats.org/drawingml/2006/main" noChangeAspect="1"/>
                   </wp:cNvGraphicFramePr>
@@ -1857,7 +2073,7 @@
                     <a:graphicData uri="http://schemas.openxmlformats.org/drawingml/2006/picture">
                       <pic:pic xmlns:pic="http://schemas.openxmlformats.org/drawingml/2006/picture">
                         <pic:nvPicPr>
-                          <pic:cNvPr id="0" name="Picture 101" descr="C:\Users\Valued Customer\Documents\GitHub\sa967st.github.io\images\megaminx_ocll\15.png"/>
+                          <pic:cNvPr id="0" name="Picture 102" descr="C:\Users\Valued Customer\Documents\GitHub\sa967st.github.io\images\megaminx_ocll\16.png"/>
                           <pic:cNvPicPr>
                             <a:picLocks noChangeAspect="1" noChangeArrowheads="1"/>
                           </pic:cNvPicPr>
@@ -1934,132 +2150,6 @@
                 <w:sz w:val="19"/>
                 <w:szCs w:val="19"/>
               </w:rPr>
-              <w:t>R U R' U2 R U2' R' U R U2' R'</w:t>
-            </w:r>
-          </w:p>
-          <w:p>
-            <w:pPr>
-              <w:jc w:val="center"/>
-              <w:rPr>
-                <w:rStyle w:val="Hyperlink"/>
-                <w:rFonts w:ascii="Verdana" w:hAnsi="Verdana"/>
-                <w:b/>
-                <w:color w:val="000000" w:themeColor="text1"/>
-                <w:sz w:val="20"/>
-                <w:szCs w:val="20"/>
-              </w:rPr>
-            </w:pPr>
-          </w:p>
-        </w:tc>
-        <w:tc>
-          <w:tcPr>
-            <w:tcW w:w="3654" w:type="dxa"/>
-          </w:tcPr>
-          <w:p>
-            <w:pPr>
-              <w:shd w:val="clear" w:color="auto" w:fill="FFFFFF"/>
-              <w:jc w:val="center"/>
-              <w:rPr>
-                <w:rFonts w:ascii="Verdana" w:eastAsia="Times New Roman" w:hAnsi="Verdana" w:cs="Consolas"/>
-                <w:color w:val="222222"/>
-                <w:sz w:val="19"/>
-                <w:szCs w:val="19"/>
-              </w:rPr>
-            </w:pPr>
-            <w:r>
-              <w:rPr>
-                <w:rFonts w:ascii="Verdana" w:hAnsi="Verdana" w:cs="Arial"/>
-                <w:noProof/>
-              </w:rPr>
-              <w:drawing>
-                <wp:inline distT="0" distB="0" distL="0" distR="0" wp14:anchorId="3F5EDB6E" wp14:editId="3514F06A">
-                  <wp:extent cx="946150" cy="946150"/>
-                  <wp:effectExtent l="0" t="0" r="6350" b="6350"/>
-                  <wp:docPr id="166" name="Picture 166" descr="C:\Users\Valued Customer\Documents\GitHub\sa967st.github.io\images\megaminx_ocll\16.png"/>
-                  <wp:cNvGraphicFramePr>
-                    <a:graphicFrameLocks xmlns:a="http://schemas.openxmlformats.org/drawingml/2006/main" noChangeAspect="1"/>
-                  </wp:cNvGraphicFramePr>
-                  <a:graphic xmlns:a="http://schemas.openxmlformats.org/drawingml/2006/main">
-                    <a:graphicData uri="http://schemas.openxmlformats.org/drawingml/2006/picture">
-                      <pic:pic xmlns:pic="http://schemas.openxmlformats.org/drawingml/2006/picture">
-                        <pic:nvPicPr>
-                          <pic:cNvPr id="0" name="Picture 102" descr="C:\Users\Valued Customer\Documents\GitHub\sa967st.github.io\images\megaminx_ocll\16.png"/>
-                          <pic:cNvPicPr>
-                            <a:picLocks noChangeAspect="1" noChangeArrowheads="1"/>
-                          </pic:cNvPicPr>
-                        </pic:nvPicPr>
-                        <pic:blipFill>
-                          <a:blip r:embed="rId21">
-                            <a:extLst>
-                              <a:ext uri="{28A0092B-C50C-407E-A947-70E740481C1C}">
-                                <a14:useLocalDpi xmlns:a14="http://schemas.microsoft.com/office/drawing/2010/main" val="0"/>
-                              </a:ext>
-                            </a:extLst>
-                          </a:blip>
-                          <a:srcRect/>
-                          <a:stretch>
-                            <a:fillRect/>
-                          </a:stretch>
-                        </pic:blipFill>
-                        <pic:spPr bwMode="auto">
-                          <a:xfrm>
-                            <a:off x="0" y="0"/>
-                            <a:ext cx="946150" cy="946150"/>
-                          </a:xfrm>
-                          <a:prstGeom prst="rect">
-                            <a:avLst/>
-                          </a:prstGeom>
-                          <a:noFill/>
-                          <a:ln>
-                            <a:noFill/>
-                          </a:ln>
-                        </pic:spPr>
-                      </pic:pic>
-                    </a:graphicData>
-                  </a:graphic>
-                </wp:inline>
-              </w:drawing>
-            </w:r>
-          </w:p>
-          <w:p>
-            <w:pPr>
-              <w:shd w:val="clear" w:color="auto" w:fill="FFFFFF"/>
-              <w:jc w:val="center"/>
-              <w:rPr>
-                <w:rFonts w:ascii="Verdana" w:eastAsia="Times New Roman" w:hAnsi="Verdana" w:cs="Consolas"/>
-                <w:color w:val="222222"/>
-                <w:sz w:val="19"/>
-                <w:szCs w:val="19"/>
-              </w:rPr>
-            </w:pPr>
-          </w:p>
-          <w:p>
-            <w:pPr>
-              <w:shd w:val="clear" w:color="auto" w:fill="FFFFFF"/>
-              <w:jc w:val="center"/>
-              <w:rPr>
-                <w:rFonts w:ascii="Verdana" w:eastAsia="Times New Roman" w:hAnsi="Verdana" w:cs="Consolas"/>
-                <w:color w:val="222222"/>
-                <w:sz w:val="19"/>
-                <w:szCs w:val="19"/>
-              </w:rPr>
-            </w:pPr>
-            <w:r>
-              <w:rPr>
-                <w:rFonts w:ascii="Verdana" w:eastAsia="Times New Roman" w:hAnsi="Verdana" w:cs="Consolas"/>
-                <w:color w:val="222222"/>
-                <w:sz w:val="19"/>
-                <w:szCs w:val="19"/>
-              </w:rPr>
-              <w:t xml:space="preserve">y </w:t>
-            </w:r>
-            <w:r>
-              <w:rPr>
-                <w:rFonts w:ascii="Verdana" w:eastAsia="Times New Roman" w:hAnsi="Verdana" w:cs="Consolas"/>
-                <w:color w:val="222222"/>
-                <w:sz w:val="19"/>
-                <w:szCs w:val="19"/>
-              </w:rPr>
               <w:t>R' U' R U2' R' U2 R U' R' U2 R</w:t>
             </w:r>
           </w:p>
@@ -2111,8 +2201,8 @@
 </file>
 
 <file path=word/numbering.xml><?xml version="1.0" encoding="utf-8"?>
-<w:numbering xmlns:wpc="http://schemas.microsoft.com/office/word/2010/wordprocessingCanvas" xmlns:mc="http://schemas.openxmlformats.org/markup-compatibility/2006" xmlns:o="urn:schemas-microsoft-com:office:office" xmlns:r="http://schemas.openxmlformats.org/officeDocument/2006/relationships" xmlns:m="http://schemas.openxmlformats.org/officeDocument/2006/math" xmlns:v="urn:schemas-microsoft-com:vml" xmlns:wp14="http://schemas.microsoft.com/office/word/2010/wordprocessingDrawing" xmlns:wp="http://schemas.openxmlformats.org/drawingml/2006/wordprocessingDrawing" xmlns:w10="urn:schemas-microsoft-com:office:word" xmlns:w="http://schemas.openxmlformats.org/wordprocessingml/2006/main" xmlns:w14="http://schemas.microsoft.com/office/word/2010/wordml" xmlns:wpg="http://schemas.microsoft.com/office/word/2010/wordprocessingGroup" xmlns:wpi="http://schemas.microsoft.com/office/word/2010/wordprocessingInk" xmlns:wne="http://schemas.microsoft.com/office/word/2006/wordml" xmlns:wps="http://schemas.microsoft.com/office/word/2010/wordprocessingShape" mc:Ignorable="w14 wp14">
-  <w:abstractNum w:abstractNumId="0">
+<w:numbering xmlns:wpc="http://schemas.microsoft.com/office/word/2010/wordprocessingCanvas" xmlns:cx="http://schemas.microsoft.com/office/drawing/2014/chartex" xmlns:cx1="http://schemas.microsoft.com/office/drawing/2015/9/8/chartex" xmlns:mc="http://schemas.openxmlformats.org/markup-compatibility/2006" xmlns:o="urn:schemas-microsoft-com:office:office" xmlns:r="http://schemas.openxmlformats.org/officeDocument/2006/relationships" xmlns:m="http://schemas.openxmlformats.org/officeDocument/2006/math" xmlns:v="urn:schemas-microsoft-com:vml" xmlns:wp14="http://schemas.microsoft.com/office/word/2010/wordprocessingDrawing" xmlns:wp="http://schemas.openxmlformats.org/drawingml/2006/wordprocessingDrawing" xmlns:w10="urn:schemas-microsoft-com:office:word" xmlns:w="http://schemas.openxmlformats.org/wordprocessingml/2006/main" xmlns:w14="http://schemas.microsoft.com/office/word/2010/wordml" xmlns:w15="http://schemas.microsoft.com/office/word/2012/wordml" xmlns:w16se="http://schemas.microsoft.com/office/word/2015/wordml/symex" xmlns:wpg="http://schemas.microsoft.com/office/word/2010/wordprocessingGroup" xmlns:wpi="http://schemas.microsoft.com/office/word/2010/wordprocessingInk" xmlns:wne="http://schemas.microsoft.com/office/word/2006/wordml" xmlns:wps="http://schemas.microsoft.com/office/word/2010/wordprocessingShape" mc:Ignorable="w14 w15 w16se wp14">
+  <w:abstractNum w:abstractNumId="0" w15:restartNumberingAfterBreak="0">
     <w:nsid w:val="5E86010D"/>
     <w:multiLevelType w:val="multilevel"/>
     <w:tmpl w:val="182A8BEA"/>
@@ -2268,7 +2358,7 @@
 </file>
 
 <file path=word/styles.xml><?xml version="1.0" encoding="utf-8"?>
-<w:styles xmlns:mc="http://schemas.openxmlformats.org/markup-compatibility/2006" xmlns:r="http://schemas.openxmlformats.org/officeDocument/2006/relationships" xmlns:w="http://schemas.openxmlformats.org/wordprocessingml/2006/main" xmlns:w14="http://schemas.microsoft.com/office/word/2010/wordml" mc:Ignorable="w14">
+<w:styles xmlns:mc="http://schemas.openxmlformats.org/markup-compatibility/2006" xmlns:r="http://schemas.openxmlformats.org/officeDocument/2006/relationships" xmlns:w="http://schemas.openxmlformats.org/wordprocessingml/2006/main" xmlns:w14="http://schemas.microsoft.com/office/word/2010/wordml" xmlns:w15="http://schemas.microsoft.com/office/word/2012/wordml" xmlns:w16se="http://schemas.microsoft.com/office/word/2015/wordml/symex" mc:Ignorable="w14 w15 w16se">
   <w:docDefaults>
     <w:rPrDefault>
       <w:rPr>
@@ -2284,144 +2374,378 @@
       </w:pPr>
     </w:pPrDefault>
   </w:docDefaults>
-  <w:latentStyles w:defLockedState="0" w:defUIPriority="99" w:defSemiHidden="1" w:defUnhideWhenUsed="1" w:defQFormat="0" w:count="267">
-    <w:lsdException w:name="Normal" w:semiHidden="0" w:uiPriority="0" w:unhideWhenUsed="0" w:qFormat="1"/>
-    <w:lsdException w:name="heading 1" w:semiHidden="0" w:uiPriority="9" w:unhideWhenUsed="0" w:qFormat="1"/>
-    <w:lsdException w:name="heading 2" w:uiPriority="9" w:qFormat="1"/>
-    <w:lsdException w:name="heading 3" w:uiPriority="9" w:qFormat="1"/>
-    <w:lsdException w:name="heading 4" w:uiPriority="9" w:qFormat="1"/>
-    <w:lsdException w:name="heading 5" w:uiPriority="9" w:qFormat="1"/>
-    <w:lsdException w:name="heading 6" w:uiPriority="9" w:qFormat="1"/>
-    <w:lsdException w:name="heading 7" w:uiPriority="9" w:qFormat="1"/>
-    <w:lsdException w:name="heading 8" w:uiPriority="9" w:qFormat="1"/>
-    <w:lsdException w:name="heading 9" w:uiPriority="9" w:qFormat="1"/>
-    <w:lsdException w:name="toc 1" w:uiPriority="39"/>
-    <w:lsdException w:name="toc 2" w:uiPriority="39"/>
-    <w:lsdException w:name="toc 3" w:uiPriority="39"/>
-    <w:lsdException w:name="toc 4" w:uiPriority="39"/>
-    <w:lsdException w:name="toc 5" w:uiPriority="39"/>
-    <w:lsdException w:name="toc 6" w:uiPriority="39"/>
-    <w:lsdException w:name="toc 7" w:uiPriority="39"/>
-    <w:lsdException w:name="toc 8" w:uiPriority="39"/>
-    <w:lsdException w:name="toc 9" w:uiPriority="39"/>
-    <w:lsdException w:name="caption" w:uiPriority="35" w:qFormat="1"/>
-    <w:lsdException w:name="Title" w:semiHidden="0" w:uiPriority="10" w:unhideWhenUsed="0" w:qFormat="1"/>
-    <w:lsdException w:name="Default Paragraph Font" w:uiPriority="1"/>
-    <w:lsdException w:name="Subtitle" w:semiHidden="0" w:uiPriority="11" w:unhideWhenUsed="0" w:qFormat="1"/>
-    <w:lsdException w:name="Strong" w:semiHidden="0" w:uiPriority="22" w:unhideWhenUsed="0" w:qFormat="1"/>
-    <w:lsdException w:name="Emphasis" w:semiHidden="0" w:uiPriority="20" w:unhideWhenUsed="0" w:qFormat="1"/>
-    <w:lsdException w:name="Table Grid" w:semiHidden="0" w:uiPriority="59" w:unhideWhenUsed="0"/>
-    <w:lsdException w:name="Placeholder Text" w:unhideWhenUsed="0"/>
-    <w:lsdException w:name="No Spacing" w:semiHidden="0" w:uiPriority="1" w:unhideWhenUsed="0" w:qFormat="1"/>
-    <w:lsdException w:name="Light Shading" w:semiHidden="0" w:uiPriority="60" w:unhideWhenUsed="0"/>
-    <w:lsdException w:name="Light List" w:semiHidden="0" w:uiPriority="61" w:unhideWhenUsed="0"/>
-    <w:lsdException w:name="Light Grid" w:semiHidden="0" w:uiPriority="62" w:unhideWhenUsed="0"/>
-    <w:lsdException w:name="Medium Shading 1" w:semiHidden="0" w:uiPriority="63" w:unhideWhenUsed="0"/>
-    <w:lsdException w:name="Medium Shading 2" w:semiHidden="0" w:uiPriority="64" w:unhideWhenUsed="0"/>
-    <w:lsdException w:name="Medium List 1" w:semiHidden="0" w:uiPriority="65" w:unhideWhenUsed="0"/>
-    <w:lsdException w:name="Medium List 2" w:semiHidden="0" w:uiPriority="66" w:unhideWhenUsed="0"/>
-    <w:lsdException w:name="Medium Grid 1" w:semiHidden="0" w:uiPriority="67" w:unhideWhenUsed="0"/>
-    <w:lsdException w:name="Medium Grid 2" w:semiHidden="0" w:uiPriority="68" w:unhideWhenUsed="0"/>
-    <w:lsdException w:name="Medium Grid 3" w:semiHidden="0" w:uiPriority="69" w:unhideWhenUsed="0"/>
-    <w:lsdException w:name="Dark List" w:semiHidden="0" w:uiPriority="70" w:unhideWhenUsed="0"/>
-    <w:lsdException w:name="Colorful Shading" w:semiHidden="0" w:uiPriority="71" w:unhideWhenUsed="0"/>
-    <w:lsdException w:name="Colorful List" w:semiHidden="0" w:uiPriority="72" w:unhideWhenUsed="0"/>
-    <w:lsdException w:name="Colorful Grid" w:semiHidden="0" w:uiPriority="73" w:unhideWhenUsed="0"/>
-    <w:lsdException w:name="Light Shading Accent 1" w:semiHidden="0" w:uiPriority="60" w:unhideWhenUsed="0"/>
-    <w:lsdException w:name="Light List Accent 1" w:semiHidden="0" w:uiPriority="61" w:unhideWhenUsed="0"/>
-    <w:lsdException w:name="Light Grid Accent 1" w:semiHidden="0" w:uiPriority="62" w:unhideWhenUsed="0"/>
-    <w:lsdException w:name="Medium Shading 1 Accent 1" w:semiHidden="0" w:uiPriority="63" w:unhideWhenUsed="0"/>
-    <w:lsdException w:name="Medium Shading 2 Accent 1" w:semiHidden="0" w:uiPriority="64" w:unhideWhenUsed="0"/>
-    <w:lsdException w:name="Medium List 1 Accent 1" w:semiHidden="0" w:uiPriority="65" w:unhideWhenUsed="0"/>
-    <w:lsdException w:name="Revision" w:unhideWhenUsed="0"/>
-    <w:lsdException w:name="List Paragraph" w:semiHidden="0" w:uiPriority="34" w:unhideWhenUsed="0" w:qFormat="1"/>
-    <w:lsdException w:name="Quote" w:semiHidden="0" w:uiPriority="29" w:unhideWhenUsed="0" w:qFormat="1"/>
-    <w:lsdException w:name="Intense Quote" w:semiHidden="0" w:uiPriority="30" w:unhideWhenUsed="0" w:qFormat="1"/>
-    <w:lsdException w:name="Medium List 2 Accent 1" w:semiHidden="0" w:uiPriority="66" w:unhideWhenUsed="0"/>
-    <w:lsdException w:name="Medium Grid 1 Accent 1" w:semiHidden="0" w:uiPriority="67" w:unhideWhenUsed="0"/>
-    <w:lsdException w:name="Medium Grid 2 Accent 1" w:semiHidden="0" w:uiPriority="68" w:unhideWhenUsed="0"/>
-    <w:lsdException w:name="Medium Grid 3 Accent 1" w:semiHidden="0" w:uiPriority="69" w:unhideWhenUsed="0"/>
-    <w:lsdException w:name="Dark List Accent 1" w:semiHidden="0" w:uiPriority="70" w:unhideWhenUsed="0"/>
-    <w:lsdException w:name="Colorful Shading Accent 1" w:semiHidden="0" w:uiPriority="71" w:unhideWhenUsed="0"/>
-    <w:lsdException w:name="Colorful List Accent 1" w:semiHidden="0" w:uiPriority="72" w:unhideWhenUsed="0"/>
-    <w:lsdException w:name="Colorful Grid Accent 1" w:semiHidden="0" w:uiPriority="73" w:unhideWhenUsed="0"/>
-    <w:lsdException w:name="Light Shading Accent 2" w:semiHidden="0" w:uiPriority="60" w:unhideWhenUsed="0"/>
-    <w:lsdException w:name="Light List Accent 2" w:semiHidden="0" w:uiPriority="61" w:unhideWhenUsed="0"/>
-    <w:lsdException w:name="Light Grid Accent 2" w:semiHidden="0" w:uiPriority="62" w:unhideWhenUsed="0"/>
-    <w:lsdException w:name="Medium Shading 1 Accent 2" w:semiHidden="0" w:uiPriority="63" w:unhideWhenUsed="0"/>
-    <w:lsdException w:name="Medium Shading 2 Accent 2" w:semiHidden="0" w:uiPriority="64" w:unhideWhenUsed="0"/>
-    <w:lsdException w:name="Medium List 1 Accent 2" w:semiHidden="0" w:uiPriority="65" w:unhideWhenUsed="0"/>
-    <w:lsdException w:name="Medium List 2 Accent 2" w:semiHidden="0" w:uiPriority="66" w:unhideWhenUsed="0"/>
-    <w:lsdException w:name="Medium Grid 1 Accent 2" w:semiHidden="0" w:uiPriority="67" w:unhideWhenUsed="0"/>
-    <w:lsdException w:name="Medium Grid 2 Accent 2" w:semiHidden="0" w:uiPriority="68" w:unhideWhenUsed="0"/>
-    <w:lsdException w:name="Medium Grid 3 Accent 2" w:semiHidden="0" w:uiPriority="69" w:unhideWhenUsed="0"/>
-    <w:lsdException w:name="Dark List Accent 2" w:semiHidden="0" w:uiPriority="70" w:unhideWhenUsed="0"/>
-    <w:lsdException w:name="Colorful Shading Accent 2" w:semiHidden="0" w:uiPriority="71" w:unhideWhenUsed="0"/>
-    <w:lsdException w:name="Colorful List Accent 2" w:semiHidden="0" w:uiPriority="72" w:unhideWhenUsed="0"/>
-    <w:lsdException w:name="Colorful Grid Accent 2" w:semiHidden="0" w:uiPriority="73" w:unhideWhenUsed="0"/>
-    <w:lsdException w:name="Light Shading Accent 3" w:semiHidden="0" w:uiPriority="60" w:unhideWhenUsed="0"/>
-    <w:lsdException w:name="Light List Accent 3" w:semiHidden="0" w:uiPriority="61" w:unhideWhenUsed="0"/>
-    <w:lsdException w:name="Light Grid Accent 3" w:semiHidden="0" w:uiPriority="62" w:unhideWhenUsed="0"/>
-    <w:lsdException w:name="Medium Shading 1 Accent 3" w:semiHidden="0" w:uiPriority="63" w:unhideWhenUsed="0"/>
-    <w:lsdException w:name="Medium Shading 2 Accent 3" w:semiHidden="0" w:uiPriority="64" w:unhideWhenUsed="0"/>
-    <w:lsdException w:name="Medium List 1 Accent 3" w:semiHidden="0" w:uiPriority="65" w:unhideWhenUsed="0"/>
-    <w:lsdException w:name="Medium List 2 Accent 3" w:semiHidden="0" w:uiPriority="66" w:unhideWhenUsed="0"/>
-    <w:lsdException w:name="Medium Grid 1 Accent 3" w:semiHidden="0" w:uiPriority="67" w:unhideWhenUsed="0"/>
-    <w:lsdException w:name="Medium Grid 2 Accent 3" w:semiHidden="0" w:uiPriority="68" w:unhideWhenUsed="0"/>
-    <w:lsdException w:name="Medium Grid 3 Accent 3" w:semiHidden="0" w:uiPriority="69" w:unhideWhenUsed="0"/>
-    <w:lsdException w:name="Dark List Accent 3" w:semiHidden="0" w:uiPriority="70" w:unhideWhenUsed="0"/>
-    <w:lsdException w:name="Colorful Shading Accent 3" w:semiHidden="0" w:uiPriority="71" w:unhideWhenUsed="0"/>
-    <w:lsdException w:name="Colorful List Accent 3" w:semiHidden="0" w:uiPriority="72" w:unhideWhenUsed="0"/>
-    <w:lsdException w:name="Colorful Grid Accent 3" w:semiHidden="0" w:uiPriority="73" w:unhideWhenUsed="0"/>
-    <w:lsdException w:name="Light Shading Accent 4" w:semiHidden="0" w:uiPriority="60" w:unhideWhenUsed="0"/>
-    <w:lsdException w:name="Light List Accent 4" w:semiHidden="0" w:uiPriority="61" w:unhideWhenUsed="0"/>
-    <w:lsdException w:name="Light Grid Accent 4" w:semiHidden="0" w:uiPriority="62" w:unhideWhenUsed="0"/>
-    <w:lsdException w:name="Medium Shading 1 Accent 4" w:semiHidden="0" w:uiPriority="63" w:unhideWhenUsed="0"/>
-    <w:lsdException w:name="Medium Shading 2 Accent 4" w:semiHidden="0" w:uiPriority="64" w:unhideWhenUsed="0"/>
-    <w:lsdException w:name="Medium List 1 Accent 4" w:semiHidden="0" w:uiPriority="65" w:unhideWhenUsed="0"/>
-    <w:lsdException w:name="Medium List 2 Accent 4" w:semiHidden="0" w:uiPriority="66" w:unhideWhenUsed="0"/>
-    <w:lsdException w:name="Medium Grid 1 Accent 4" w:semiHidden="0" w:uiPriority="67" w:unhideWhenUsed="0"/>
-    <w:lsdException w:name="Medium Grid 2 Accent 4" w:semiHidden="0" w:uiPriority="68" w:unhideWhenUsed="0"/>
-    <w:lsdException w:name="Medium Grid 3 Accent 4" w:semiHidden="0" w:uiPriority="69" w:unhideWhenUsed="0"/>
-    <w:lsdException w:name="Dark List Accent 4" w:semiHidden="0" w:uiPriority="70" w:unhideWhenUsed="0"/>
-    <w:lsdException w:name="Colorful Shading Accent 4" w:semiHidden="0" w:uiPriority="71" w:unhideWhenUsed="0"/>
-    <w:lsdException w:name="Colorful List Accent 4" w:semiHidden="0" w:uiPriority="72" w:unhideWhenUsed="0"/>
-    <w:lsdException w:name="Colorful Grid Accent 4" w:semiHidden="0" w:uiPriority="73" w:unhideWhenUsed="0"/>
-    <w:lsdException w:name="Light Shading Accent 5" w:semiHidden="0" w:uiPriority="60" w:unhideWhenUsed="0"/>
-    <w:lsdException w:name="Light List Accent 5" w:semiHidden="0" w:uiPriority="61" w:unhideWhenUsed="0"/>
-    <w:lsdException w:name="Light Grid Accent 5" w:semiHidden="0" w:uiPriority="62" w:unhideWhenUsed="0"/>
-    <w:lsdException w:name="Medium Shading 1 Accent 5" w:semiHidden="0" w:uiPriority="63" w:unhideWhenUsed="0"/>
-    <w:lsdException w:name="Medium Shading 2 Accent 5" w:semiHidden="0" w:uiPriority="64" w:unhideWhenUsed="0"/>
-    <w:lsdException w:name="Medium List 1 Accent 5" w:semiHidden="0" w:uiPriority="65" w:unhideWhenUsed="0"/>
-    <w:lsdException w:name="Medium List 2 Accent 5" w:semiHidden="0" w:uiPriority="66" w:unhideWhenUsed="0"/>
-    <w:lsdException w:name="Medium Grid 1 Accent 5" w:semiHidden="0" w:uiPriority="67" w:unhideWhenUsed="0"/>
-    <w:lsdException w:name="Medium Grid 2 Accent 5" w:semiHidden="0" w:uiPriority="68" w:unhideWhenUsed="0"/>
-    <w:lsdException w:name="Medium Grid 3 Accent 5" w:semiHidden="0" w:uiPriority="69" w:unhideWhenUsed="0"/>
-    <w:lsdException w:name="Dark List Accent 5" w:semiHidden="0" w:uiPriority="70" w:unhideWhenUsed="0"/>
-    <w:lsdException w:name="Colorful Shading Accent 5" w:semiHidden="0" w:uiPriority="71" w:unhideWhenUsed="0"/>
-    <w:lsdException w:name="Colorful List Accent 5" w:semiHidden="0" w:uiPriority="72" w:unhideWhenUsed="0"/>
-    <w:lsdException w:name="Colorful Grid Accent 5" w:semiHidden="0" w:uiPriority="73" w:unhideWhenUsed="0"/>
-    <w:lsdException w:name="Light Shading Accent 6" w:semiHidden="0" w:uiPriority="60" w:unhideWhenUsed="0"/>
-    <w:lsdException w:name="Light List Accent 6" w:semiHidden="0" w:uiPriority="61" w:unhideWhenUsed="0"/>
-    <w:lsdException w:name="Light Grid Accent 6" w:semiHidden="0" w:uiPriority="62" w:unhideWhenUsed="0"/>
-    <w:lsdException w:name="Medium Shading 1 Accent 6" w:semiHidden="0" w:uiPriority="63" w:unhideWhenUsed="0"/>
-    <w:lsdException w:name="Medium Shading 2 Accent 6" w:semiHidden="0" w:uiPriority="64" w:unhideWhenUsed="0"/>
-    <w:lsdException w:name="Medium List 1 Accent 6" w:semiHidden="0" w:uiPriority="65" w:unhideWhenUsed="0"/>
-    <w:lsdException w:name="Medium List 2 Accent 6" w:semiHidden="0" w:uiPriority="66" w:unhideWhenUsed="0"/>
-    <w:lsdException w:name="Medium Grid 1 Accent 6" w:semiHidden="0" w:uiPriority="67" w:unhideWhenUsed="0"/>
-    <w:lsdException w:name="Medium Grid 2 Accent 6" w:semiHidden="0" w:uiPriority="68" w:unhideWhenUsed="0"/>
-    <w:lsdException w:name="Medium Grid 3 Accent 6" w:semiHidden="0" w:uiPriority="69" w:unhideWhenUsed="0"/>
-    <w:lsdException w:name="Dark List Accent 6" w:semiHidden="0" w:uiPriority="70" w:unhideWhenUsed="0"/>
-    <w:lsdException w:name="Colorful Shading Accent 6" w:semiHidden="0" w:uiPriority="71" w:unhideWhenUsed="0"/>
-    <w:lsdException w:name="Colorful List Accent 6" w:semiHidden="0" w:uiPriority="72" w:unhideWhenUsed="0"/>
-    <w:lsdException w:name="Colorful Grid Accent 6" w:semiHidden="0" w:uiPriority="73" w:unhideWhenUsed="0"/>
-    <w:lsdException w:name="Subtle Emphasis" w:semiHidden="0" w:uiPriority="19" w:unhideWhenUsed="0" w:qFormat="1"/>
-    <w:lsdException w:name="Intense Emphasis" w:semiHidden="0" w:uiPriority="21" w:unhideWhenUsed="0" w:qFormat="1"/>
-    <w:lsdException w:name="Subtle Reference" w:semiHidden="0" w:uiPriority="31" w:unhideWhenUsed="0" w:qFormat="1"/>
-    <w:lsdException w:name="Intense Reference" w:semiHidden="0" w:uiPriority="32" w:unhideWhenUsed="0" w:qFormat="1"/>
-    <w:lsdException w:name="Book Title" w:semiHidden="0" w:uiPriority="33" w:unhideWhenUsed="0" w:qFormat="1"/>
-    <w:lsdException w:name="Bibliography" w:uiPriority="37"/>
-    <w:lsdException w:name="TOC Heading" w:uiPriority="39" w:qFormat="1"/>
+  <w:latentStyles w:defLockedState="0" w:defUIPriority="99" w:defSemiHidden="0" w:defUnhideWhenUsed="0" w:defQFormat="0" w:count="371">
+    <w:lsdException w:name="Normal" w:uiPriority="0" w:qFormat="1"/>
+    <w:lsdException w:name="heading 1" w:uiPriority="9" w:qFormat="1"/>
+    <w:lsdException w:name="heading 2" w:semiHidden="1" w:uiPriority="9" w:unhideWhenUsed="1" w:qFormat="1"/>
+    <w:lsdException w:name="heading 3" w:semiHidden="1" w:uiPriority="9" w:unhideWhenUsed="1" w:qFormat="1"/>
+    <w:lsdException w:name="heading 4" w:semiHidden="1" w:uiPriority="9" w:unhideWhenUsed="1" w:qFormat="1"/>
+    <w:lsdException w:name="heading 5" w:semiHidden="1" w:uiPriority="9" w:unhideWhenUsed="1" w:qFormat="1"/>
+    <w:lsdException w:name="heading 6" w:semiHidden="1" w:uiPriority="9" w:unhideWhenUsed="1" w:qFormat="1"/>
+    <w:lsdException w:name="heading 7" w:semiHidden="1" w:uiPriority="9" w:unhideWhenUsed="1" w:qFormat="1"/>
+    <w:lsdException w:name="heading 8" w:semiHidden="1" w:uiPriority="9" w:unhideWhenUsed="1" w:qFormat="1"/>
+    <w:lsdException w:name="heading 9" w:semiHidden="1" w:uiPriority="9" w:unhideWhenUsed="1" w:qFormat="1"/>
+    <w:lsdException w:name="index 1" w:semiHidden="1" w:unhideWhenUsed="1"/>
+    <w:lsdException w:name="index 2" w:semiHidden="1" w:unhideWhenUsed="1"/>
+    <w:lsdException w:name="index 3" w:semiHidden="1" w:unhideWhenUsed="1"/>
+    <w:lsdException w:name="index 4" w:semiHidden="1" w:unhideWhenUsed="1"/>
+    <w:lsdException w:name="index 5" w:semiHidden="1" w:unhideWhenUsed="1"/>
+    <w:lsdException w:name="index 6" w:semiHidden="1" w:unhideWhenUsed="1"/>
+    <w:lsdException w:name="index 7" w:semiHidden="1" w:unhideWhenUsed="1"/>
+    <w:lsdException w:name="index 8" w:semiHidden="1" w:unhideWhenUsed="1"/>
+    <w:lsdException w:name="index 9" w:semiHidden="1" w:unhideWhenUsed="1"/>
+    <w:lsdException w:name="toc 1" w:semiHidden="1" w:uiPriority="39" w:unhideWhenUsed="1"/>
+    <w:lsdException w:name="toc 2" w:semiHidden="1" w:uiPriority="39" w:unhideWhenUsed="1"/>
+    <w:lsdException w:name="toc 3" w:semiHidden="1" w:uiPriority="39" w:unhideWhenUsed="1"/>
+    <w:lsdException w:name="toc 4" w:semiHidden="1" w:uiPriority="39" w:unhideWhenUsed="1"/>
+    <w:lsdException w:name="toc 5" w:semiHidden="1" w:uiPriority="39" w:unhideWhenUsed="1"/>
+    <w:lsdException w:name="toc 6" w:semiHidden="1" w:uiPriority="39" w:unhideWhenUsed="1"/>
+    <w:lsdException w:name="toc 7" w:semiHidden="1" w:uiPriority="39" w:unhideWhenUsed="1"/>
+    <w:lsdException w:name="toc 8" w:semiHidden="1" w:uiPriority="39" w:unhideWhenUsed="1"/>
+    <w:lsdException w:name="toc 9" w:semiHidden="1" w:uiPriority="39" w:unhideWhenUsed="1"/>
+    <w:lsdException w:name="Normal Indent" w:semiHidden="1" w:unhideWhenUsed="1"/>
+    <w:lsdException w:name="footnote text" w:semiHidden="1" w:unhideWhenUsed="1"/>
+    <w:lsdException w:name="annotation text" w:semiHidden="1" w:unhideWhenUsed="1"/>
+    <w:lsdException w:name="header" w:semiHidden="1" w:unhideWhenUsed="1"/>
+    <w:lsdException w:name="footer" w:semiHidden="1" w:unhideWhenUsed="1"/>
+    <w:lsdException w:name="index heading" w:semiHidden="1" w:unhideWhenUsed="1"/>
+    <w:lsdException w:name="caption" w:semiHidden="1" w:uiPriority="35" w:unhideWhenUsed="1" w:qFormat="1"/>
+    <w:lsdException w:name="table of figures" w:semiHidden="1" w:unhideWhenUsed="1"/>
+    <w:lsdException w:name="envelope address" w:semiHidden="1" w:unhideWhenUsed="1"/>
+    <w:lsdException w:name="envelope return" w:semiHidden="1" w:unhideWhenUsed="1"/>
+    <w:lsdException w:name="footnote reference" w:semiHidden="1" w:unhideWhenUsed="1"/>
+    <w:lsdException w:name="annotation reference" w:semiHidden="1" w:unhideWhenUsed="1"/>
+    <w:lsdException w:name="line number" w:semiHidden="1" w:unhideWhenUsed="1"/>
+    <w:lsdException w:name="page number" w:semiHidden="1" w:unhideWhenUsed="1"/>
+    <w:lsdException w:name="endnote reference" w:semiHidden="1" w:unhideWhenUsed="1"/>
+    <w:lsdException w:name="endnote text" w:semiHidden="1" w:unhideWhenUsed="1"/>
+    <w:lsdException w:name="table of authorities" w:semiHidden="1" w:unhideWhenUsed="1"/>
+    <w:lsdException w:name="macro" w:semiHidden="1" w:unhideWhenUsed="1"/>
+    <w:lsdException w:name="toa heading" w:semiHidden="1" w:unhideWhenUsed="1"/>
+    <w:lsdException w:name="List" w:semiHidden="1" w:unhideWhenUsed="1"/>
+    <w:lsdException w:name="List Bullet" w:semiHidden="1" w:unhideWhenUsed="1"/>
+    <w:lsdException w:name="List Number" w:semiHidden="1" w:unhideWhenUsed="1"/>
+    <w:lsdException w:name="List 2" w:semiHidden="1" w:unhideWhenUsed="1"/>
+    <w:lsdException w:name="List 3" w:semiHidden="1" w:unhideWhenUsed="1"/>
+    <w:lsdException w:name="List 4" w:semiHidden="1" w:unhideWhenUsed="1"/>
+    <w:lsdException w:name="List 5" w:semiHidden="1" w:unhideWhenUsed="1"/>
+    <w:lsdException w:name="List Bullet 2" w:semiHidden="1" w:unhideWhenUsed="1"/>
+    <w:lsdException w:name="List Bullet 3" w:semiHidden="1" w:unhideWhenUsed="1"/>
+    <w:lsdException w:name="List Bullet 4" w:semiHidden="1" w:unhideWhenUsed="1"/>
+    <w:lsdException w:name="List Bullet 5" w:semiHidden="1" w:unhideWhenUsed="1"/>
+    <w:lsdException w:name="List Number 2" w:semiHidden="1" w:unhideWhenUsed="1"/>
+    <w:lsdException w:name="List Number 3" w:semiHidden="1" w:unhideWhenUsed="1"/>
+    <w:lsdException w:name="List Number 4" w:semiHidden="1" w:unhideWhenUsed="1"/>
+    <w:lsdException w:name="List Number 5" w:semiHidden="1" w:unhideWhenUsed="1"/>
+    <w:lsdException w:name="Title" w:uiPriority="10" w:qFormat="1"/>
+    <w:lsdException w:name="Closing" w:semiHidden="1" w:unhideWhenUsed="1"/>
+    <w:lsdException w:name="Signature" w:semiHidden="1" w:unhideWhenUsed="1"/>
+    <w:lsdException w:name="Default Paragraph Font" w:semiHidden="1" w:uiPriority="1" w:unhideWhenUsed="1"/>
+    <w:lsdException w:name="Body Text" w:semiHidden="1" w:unhideWhenUsed="1"/>
+    <w:lsdException w:name="Body Text Indent" w:semiHidden="1" w:unhideWhenUsed="1"/>
+    <w:lsdException w:name="List Continue" w:semiHidden="1" w:unhideWhenUsed="1"/>
+    <w:lsdException w:name="List Continue 2" w:semiHidden="1" w:unhideWhenUsed="1"/>
+    <w:lsdException w:name="List Continue 3" w:semiHidden="1" w:unhideWhenUsed="1"/>
+    <w:lsdException w:name="List Continue 4" w:semiHidden="1" w:unhideWhenUsed="1"/>
+    <w:lsdException w:name="List Continue 5" w:semiHidden="1" w:unhideWhenUsed="1"/>
+    <w:lsdException w:name="Message Header" w:semiHidden="1" w:unhideWhenUsed="1"/>
+    <w:lsdException w:name="Subtitle" w:uiPriority="11" w:qFormat="1"/>
+    <w:lsdException w:name="Salutation" w:semiHidden="1" w:unhideWhenUsed="1"/>
+    <w:lsdException w:name="Date" w:semiHidden="1" w:unhideWhenUsed="1"/>
+    <w:lsdException w:name="Body Text First Indent" w:semiHidden="1" w:unhideWhenUsed="1"/>
+    <w:lsdException w:name="Body Text First Indent 2" w:semiHidden="1" w:unhideWhenUsed="1"/>
+    <w:lsdException w:name="Note Heading" w:semiHidden="1" w:unhideWhenUsed="1"/>
+    <w:lsdException w:name="Body Text 2" w:semiHidden="1" w:unhideWhenUsed="1"/>
+    <w:lsdException w:name="Body Text 3" w:semiHidden="1" w:unhideWhenUsed="1"/>
+    <w:lsdException w:name="Body Text Indent 2" w:semiHidden="1" w:unhideWhenUsed="1"/>
+    <w:lsdException w:name="Body Text Indent 3" w:semiHidden="1" w:unhideWhenUsed="1"/>
+    <w:lsdException w:name="Block Text" w:semiHidden="1" w:unhideWhenUsed="1"/>
+    <w:lsdException w:name="Hyperlink" w:semiHidden="1" w:unhideWhenUsed="1"/>
+    <w:lsdException w:name="FollowedHyperlink" w:semiHidden="1" w:unhideWhenUsed="1"/>
+    <w:lsdException w:name="Strong" w:uiPriority="22" w:qFormat="1"/>
+    <w:lsdException w:name="Emphasis" w:uiPriority="20" w:qFormat="1"/>
+    <w:lsdException w:name="Document Map" w:semiHidden="1" w:unhideWhenUsed="1"/>
+    <w:lsdException w:name="Plain Text" w:semiHidden="1" w:unhideWhenUsed="1"/>
+    <w:lsdException w:name="E-mail Signature" w:semiHidden="1" w:unhideWhenUsed="1"/>
+    <w:lsdException w:name="HTML Top of Form" w:semiHidden="1" w:unhideWhenUsed="1"/>
+    <w:lsdException w:name="HTML Bottom of Form" w:semiHidden="1" w:unhideWhenUsed="1"/>
+    <w:lsdException w:name="Normal (Web)" w:semiHidden="1" w:unhideWhenUsed="1"/>
+    <w:lsdException w:name="HTML Acronym" w:semiHidden="1" w:unhideWhenUsed="1"/>
+    <w:lsdException w:name="HTML Address" w:semiHidden="1" w:unhideWhenUsed="1"/>
+    <w:lsdException w:name="HTML Cite" w:semiHidden="1" w:unhideWhenUsed="1"/>
+    <w:lsdException w:name="HTML Code" w:semiHidden="1" w:unhideWhenUsed="1"/>
+    <w:lsdException w:name="HTML Definition" w:semiHidden="1" w:unhideWhenUsed="1"/>
+    <w:lsdException w:name="HTML Keyboard" w:semiHidden="1" w:unhideWhenUsed="1"/>
+    <w:lsdException w:name="HTML Preformatted" w:semiHidden="1" w:unhideWhenUsed="1"/>
+    <w:lsdException w:name="HTML Sample" w:semiHidden="1" w:unhideWhenUsed="1"/>
+    <w:lsdException w:name="HTML Typewriter" w:semiHidden="1" w:unhideWhenUsed="1"/>
+    <w:lsdException w:name="HTML Variable" w:semiHidden="1" w:unhideWhenUsed="1"/>
+    <w:lsdException w:name="Normal Table" w:semiHidden="1" w:unhideWhenUsed="1"/>
+    <w:lsdException w:name="annotation subject" w:semiHidden="1" w:unhideWhenUsed="1"/>
+    <w:lsdException w:name="No List" w:semiHidden="1" w:unhideWhenUsed="1"/>
+    <w:lsdException w:name="Outline List 1" w:semiHidden="1" w:unhideWhenUsed="1"/>
+    <w:lsdException w:name="Outline List 2" w:semiHidden="1" w:unhideWhenUsed="1"/>
+    <w:lsdException w:name="Outline List 3" w:semiHidden="1" w:unhideWhenUsed="1"/>
+    <w:lsdException w:name="Table Simple 1" w:semiHidden="1" w:unhideWhenUsed="1"/>
+    <w:lsdException w:name="Table Simple 2" w:semiHidden="1" w:unhideWhenUsed="1"/>
+    <w:lsdException w:name="Table Simple 3" w:semiHidden="1" w:unhideWhenUsed="1"/>
+    <w:lsdException w:name="Table Classic 1" w:semiHidden="1" w:unhideWhenUsed="1"/>
+    <w:lsdException w:name="Table Classic 2" w:semiHidden="1" w:unhideWhenUsed="1"/>
+    <w:lsdException w:name="Table Classic 3" w:semiHidden="1" w:unhideWhenUsed="1"/>
+    <w:lsdException w:name="Table Classic 4" w:semiHidden="1" w:unhideWhenUsed="1"/>
+    <w:lsdException w:name="Table Colorful 1" w:semiHidden="1" w:unhideWhenUsed="1"/>
+    <w:lsdException w:name="Table Colorful 2" w:semiHidden="1" w:unhideWhenUsed="1"/>
+    <w:lsdException w:name="Table Colorful 3" w:semiHidden="1" w:unhideWhenUsed="1"/>
+    <w:lsdException w:name="Table Columns 1" w:semiHidden="1" w:unhideWhenUsed="1"/>
+    <w:lsdException w:name="Table Columns 2" w:semiHidden="1" w:unhideWhenUsed="1"/>
+    <w:lsdException w:name="Table Columns 3" w:semiHidden="1" w:unhideWhenUsed="1"/>
+    <w:lsdException w:name="Table Columns 4" w:semiHidden="1" w:unhideWhenUsed="1"/>
+    <w:lsdException w:name="Table Columns 5" w:semiHidden="1" w:unhideWhenUsed="1"/>
+    <w:lsdException w:name="Table Grid 1" w:semiHidden="1" w:unhideWhenUsed="1"/>
+    <w:lsdException w:name="Table Grid 2" w:semiHidden="1" w:unhideWhenUsed="1"/>
+    <w:lsdException w:name="Table Grid 3" w:semiHidden="1" w:unhideWhenUsed="1"/>
+    <w:lsdException w:name="Table Grid 4" w:semiHidden="1" w:unhideWhenUsed="1"/>
+    <w:lsdException w:name="Table Grid 5" w:semiHidden="1" w:unhideWhenUsed="1"/>
+    <w:lsdException w:name="Table Grid 6" w:semiHidden="1" w:unhideWhenUsed="1"/>
+    <w:lsdException w:name="Table Grid 7" w:semiHidden="1" w:unhideWhenUsed="1"/>
+    <w:lsdException w:name="Table Grid 8" w:semiHidden="1" w:unhideWhenUsed="1"/>
+    <w:lsdException w:name="Table List 1" w:semiHidden="1" w:unhideWhenUsed="1"/>
+    <w:lsdException w:name="Table List 2" w:semiHidden="1" w:unhideWhenUsed="1"/>
+    <w:lsdException w:name="Table List 3" w:semiHidden="1" w:unhideWhenUsed="1"/>
+    <w:lsdException w:name="Table List 4" w:semiHidden="1" w:unhideWhenUsed="1"/>
+    <w:lsdException w:name="Table List 5" w:semiHidden="1" w:unhideWhenUsed="1"/>
+    <w:lsdException w:name="Table List 6" w:semiHidden="1" w:unhideWhenUsed="1"/>
+    <w:lsdException w:name="Table List 7" w:semiHidden="1" w:unhideWhenUsed="1"/>
+    <w:lsdException w:name="Table List 8" w:semiHidden="1" w:unhideWhenUsed="1"/>
+    <w:lsdException w:name="Table 3D effects 1" w:semiHidden="1" w:unhideWhenUsed="1"/>
+    <w:lsdException w:name="Table 3D effects 2" w:semiHidden="1" w:unhideWhenUsed="1"/>
+    <w:lsdException w:name="Table 3D effects 3" w:semiHidden="1" w:unhideWhenUsed="1"/>
+    <w:lsdException w:name="Table Contemporary" w:semiHidden="1" w:unhideWhenUsed="1"/>
+    <w:lsdException w:name="Table Elegant" w:semiHidden="1" w:unhideWhenUsed="1"/>
+    <w:lsdException w:name="Table Professional" w:semiHidden="1" w:unhideWhenUsed="1"/>
+    <w:lsdException w:name="Table Subtle 1" w:semiHidden="1" w:unhideWhenUsed="1"/>
+    <w:lsdException w:name="Table Subtle 2" w:semiHidden="1" w:unhideWhenUsed="1"/>
+    <w:lsdException w:name="Table Web 1" w:semiHidden="1" w:unhideWhenUsed="1"/>
+    <w:lsdException w:name="Table Web 2" w:semiHidden="1" w:unhideWhenUsed="1"/>
+    <w:lsdException w:name="Table Web 3" w:semiHidden="1" w:unhideWhenUsed="1"/>
+    <w:lsdException w:name="Balloon Text" w:semiHidden="1" w:unhideWhenUsed="1"/>
+    <w:lsdException w:name="Table Grid" w:uiPriority="59"/>
+    <w:lsdException w:name="Table Theme" w:semiHidden="1" w:unhideWhenUsed="1"/>
+    <w:lsdException w:name="Placeholder Text" w:semiHidden="1"/>
+    <w:lsdException w:name="No Spacing" w:uiPriority="1" w:qFormat="1"/>
+    <w:lsdException w:name="Light Shading" w:uiPriority="60"/>
+    <w:lsdException w:name="Light List" w:uiPriority="61"/>
+    <w:lsdException w:name="Light Grid" w:uiPriority="62"/>
+    <w:lsdException w:name="Medium Shading 1" w:uiPriority="63"/>
+    <w:lsdException w:name="Medium Shading 2" w:uiPriority="64"/>
+    <w:lsdException w:name="Medium List 1" w:uiPriority="65"/>
+    <w:lsdException w:name="Medium List 2" w:uiPriority="66"/>
+    <w:lsdException w:name="Medium Grid 1" w:uiPriority="67"/>
+    <w:lsdException w:name="Medium Grid 2" w:uiPriority="68"/>
+    <w:lsdException w:name="Medium Grid 3" w:uiPriority="69"/>
+    <w:lsdException w:name="Dark List" w:uiPriority="70"/>
+    <w:lsdException w:name="Colorful Shading" w:uiPriority="71"/>
+    <w:lsdException w:name="Colorful List" w:uiPriority="72"/>
+    <w:lsdException w:name="Colorful Grid" w:uiPriority="73"/>
+    <w:lsdException w:name="Light Shading Accent 1" w:uiPriority="60"/>
+    <w:lsdException w:name="Light List Accent 1" w:uiPriority="61"/>
+    <w:lsdException w:name="Light Grid Accent 1" w:uiPriority="62"/>
+    <w:lsdException w:name="Medium Shading 1 Accent 1" w:uiPriority="63"/>
+    <w:lsdException w:name="Medium Shading 2 Accent 1" w:uiPriority="64"/>
+    <w:lsdException w:name="Medium List 1 Accent 1" w:uiPriority="65"/>
+    <w:lsdException w:name="Revision" w:semiHidden="1"/>
+    <w:lsdException w:name="List Paragraph" w:uiPriority="34" w:qFormat="1"/>
+    <w:lsdException w:name="Quote" w:uiPriority="29" w:qFormat="1"/>
+    <w:lsdException w:name="Intense Quote" w:uiPriority="30" w:qFormat="1"/>
+    <w:lsdException w:name="Medium List 2 Accent 1" w:uiPriority="66"/>
+    <w:lsdException w:name="Medium Grid 1 Accent 1" w:uiPriority="67"/>
+    <w:lsdException w:name="Medium Grid 2 Accent 1" w:uiPriority="68"/>
+    <w:lsdException w:name="Medium Grid 3 Accent 1" w:uiPriority="69"/>
+    <w:lsdException w:name="Dark List Accent 1" w:uiPriority="70"/>
+    <w:lsdException w:name="Colorful Shading Accent 1" w:uiPriority="71"/>
+    <w:lsdException w:name="Colorful List Accent 1" w:uiPriority="72"/>
+    <w:lsdException w:name="Colorful Grid Accent 1" w:uiPriority="73"/>
+    <w:lsdException w:name="Light Shading Accent 2" w:uiPriority="60"/>
+    <w:lsdException w:name="Light List Accent 2" w:uiPriority="61"/>
+    <w:lsdException w:name="Light Grid Accent 2" w:uiPriority="62"/>
+    <w:lsdException w:name="Medium Shading 1 Accent 2" w:uiPriority="63"/>
+    <w:lsdException w:name="Medium Shading 2 Accent 2" w:uiPriority="64"/>
+    <w:lsdException w:name="Medium List 1 Accent 2" w:uiPriority="65"/>
+    <w:lsdException w:name="Medium List 2 Accent 2" w:uiPriority="66"/>
+    <w:lsdException w:name="Medium Grid 1 Accent 2" w:uiPriority="67"/>
+    <w:lsdException w:name="Medium Grid 2 Accent 2" w:uiPriority="68"/>
+    <w:lsdException w:name="Medium Grid 3 Accent 2" w:uiPriority="69"/>
+    <w:lsdException w:name="Dark List Accent 2" w:uiPriority="70"/>
+    <w:lsdException w:name="Colorful Shading Accent 2" w:uiPriority="71"/>
+    <w:lsdException w:name="Colorful List Accent 2" w:uiPriority="72"/>
+    <w:lsdException w:name="Colorful Grid Accent 2" w:uiPriority="73"/>
+    <w:lsdException w:name="Light Shading Accent 3" w:uiPriority="60"/>
+    <w:lsdException w:name="Light List Accent 3" w:uiPriority="61"/>
+    <w:lsdException w:name="Light Grid Accent 3" w:uiPriority="62"/>
+    <w:lsdException w:name="Medium Shading 1 Accent 3" w:uiPriority="63"/>
+    <w:lsdException w:name="Medium Shading 2 Accent 3" w:uiPriority="64"/>
+    <w:lsdException w:name="Medium List 1 Accent 3" w:uiPriority="65"/>
+    <w:lsdException w:name="Medium List 2 Accent 3" w:uiPriority="66"/>
+    <w:lsdException w:name="Medium Grid 1 Accent 3" w:uiPriority="67"/>
+    <w:lsdException w:name="Medium Grid 2 Accent 3" w:uiPriority="68"/>
+    <w:lsdException w:name="Medium Grid 3 Accent 3" w:uiPriority="69"/>
+    <w:lsdException w:name="Dark List Accent 3" w:uiPriority="70"/>
+    <w:lsdException w:name="Colorful Shading Accent 3" w:uiPriority="71"/>
+    <w:lsdException w:name="Colorful List Accent 3" w:uiPriority="72"/>
+    <w:lsdException w:name="Colorful Grid Accent 3" w:uiPriority="73"/>
+    <w:lsdException w:name="Light Shading Accent 4" w:uiPriority="60"/>
+    <w:lsdException w:name="Light List Accent 4" w:uiPriority="61"/>
+    <w:lsdException w:name="Light Grid Accent 4" w:uiPriority="62"/>
+    <w:lsdException w:name="Medium Shading 1 Accent 4" w:uiPriority="63"/>
+    <w:lsdException w:name="Medium Shading 2 Accent 4" w:uiPriority="64"/>
+    <w:lsdException w:name="Medium List 1 Accent 4" w:uiPriority="65"/>
+    <w:lsdException w:name="Medium List 2 Accent 4" w:uiPriority="66"/>
+    <w:lsdException w:name="Medium Grid 1 Accent 4" w:uiPriority="67"/>
+    <w:lsdException w:name="Medium Grid 2 Accent 4" w:uiPriority="68"/>
+    <w:lsdException w:name="Medium Grid 3 Accent 4" w:uiPriority="69"/>
+    <w:lsdException w:name="Dark List Accent 4" w:uiPriority="70"/>
+    <w:lsdException w:name="Colorful Shading Accent 4" w:uiPriority="71"/>
+    <w:lsdException w:name="Colorful List Accent 4" w:uiPriority="72"/>
+    <w:lsdException w:name="Colorful Grid Accent 4" w:uiPriority="73"/>
+    <w:lsdException w:name="Light Shading Accent 5" w:uiPriority="60"/>
+    <w:lsdException w:name="Light List Accent 5" w:uiPriority="61"/>
+    <w:lsdException w:name="Light Grid Accent 5" w:uiPriority="62"/>
+    <w:lsdException w:name="Medium Shading 1 Accent 5" w:uiPriority="63"/>
+    <w:lsdException w:name="Medium Shading 2 Accent 5" w:uiPriority="64"/>
+    <w:lsdException w:name="Medium List 1 Accent 5" w:uiPriority="65"/>
+    <w:lsdException w:name="Medium List 2 Accent 5" w:uiPriority="66"/>
+    <w:lsdException w:name="Medium Grid 1 Accent 5" w:uiPriority="67"/>
+    <w:lsdException w:name="Medium Grid 2 Accent 5" w:uiPriority="68"/>
+    <w:lsdException w:name="Medium Grid 3 Accent 5" w:uiPriority="69"/>
+    <w:lsdException w:name="Dark List Accent 5" w:uiPriority="70"/>
+    <w:lsdException w:name="Colorful Shading Accent 5" w:uiPriority="71"/>
+    <w:lsdException w:name="Colorful List Accent 5" w:uiPriority="72"/>
+    <w:lsdException w:name="Colorful Grid Accent 5" w:uiPriority="73"/>
+    <w:lsdException w:name="Light Shading Accent 6" w:uiPriority="60"/>
+    <w:lsdException w:name="Light List Accent 6" w:uiPriority="61"/>
+    <w:lsdException w:name="Light Grid Accent 6" w:uiPriority="62"/>
+    <w:lsdException w:name="Medium Shading 1 Accent 6" w:uiPriority="63"/>
+    <w:lsdException w:name="Medium Shading 2 Accent 6" w:uiPriority="64"/>
+    <w:lsdException w:name="Medium List 1 Accent 6" w:uiPriority="65"/>
+    <w:lsdException w:name="Medium List 2 Accent 6" w:uiPriority="66"/>
+    <w:lsdException w:name="Medium Grid 1 Accent 6" w:uiPriority="67"/>
+    <w:lsdException w:name="Medium Grid 2 Accent 6" w:uiPriority="68"/>
+    <w:lsdException w:name="Medium Grid 3 Accent 6" w:uiPriority="69"/>
+    <w:lsdException w:name="Dark List Accent 6" w:uiPriority="70"/>
+    <w:lsdException w:name="Colorful Shading Accent 6" w:uiPriority="71"/>
+    <w:lsdException w:name="Colorful List Accent 6" w:uiPriority="72"/>
+    <w:lsdException w:name="Colorful Grid Accent 6" w:uiPriority="73"/>
+    <w:lsdException w:name="Subtle Emphasis" w:uiPriority="19" w:qFormat="1"/>
+    <w:lsdException w:name="Intense Emphasis" w:uiPriority="21" w:qFormat="1"/>
+    <w:lsdException w:name="Subtle Reference" w:uiPriority="31" w:qFormat="1"/>
+    <w:lsdException w:name="Intense Reference" w:uiPriority="32" w:qFormat="1"/>
+    <w:lsdException w:name="Book Title" w:uiPriority="33" w:qFormat="1"/>
+    <w:lsdException w:name="Bibliography" w:semiHidden="1" w:uiPriority="37" w:unhideWhenUsed="1"/>
+    <w:lsdException w:name="TOC Heading" w:semiHidden="1" w:uiPriority="39" w:unhideWhenUsed="1" w:qFormat="1"/>
+    <w:lsdException w:name="Plain Table 1" w:uiPriority="41"/>
+    <w:lsdException w:name="Plain Table 2" w:uiPriority="42"/>
+    <w:lsdException w:name="Plain Table 3" w:uiPriority="43"/>
+    <w:lsdException w:name="Plain Table 4" w:uiPriority="44"/>
+    <w:lsdException w:name="Plain Table 5" w:uiPriority="45"/>
+    <w:lsdException w:name="Grid Table Light" w:uiPriority="40"/>
+    <w:lsdException w:name="Grid Table 1 Light" w:uiPriority="46"/>
+    <w:lsdException w:name="Grid Table 2" w:uiPriority="47"/>
+    <w:lsdException w:name="Grid Table 3" w:uiPriority="48"/>
+    <w:lsdException w:name="Grid Table 4" w:uiPriority="49"/>
+    <w:lsdException w:name="Grid Table 5 Dark" w:uiPriority="50"/>
+    <w:lsdException w:name="Grid Table 6 Colorful" w:uiPriority="51"/>
+    <w:lsdException w:name="Grid Table 7 Colorful" w:uiPriority="52"/>
+    <w:lsdException w:name="Grid Table 1 Light Accent 1" w:uiPriority="46"/>
+    <w:lsdException w:name="Grid Table 2 Accent 1" w:uiPriority="47"/>
+    <w:lsdException w:name="Grid Table 3 Accent 1" w:uiPriority="48"/>
+    <w:lsdException w:name="Grid Table 4 Accent 1" w:uiPriority="49"/>
+    <w:lsdException w:name="Grid Table 5 Dark Accent 1" w:uiPriority="50"/>
+    <w:lsdException w:name="Grid Table 6 Colorful Accent 1" w:uiPriority="51"/>
+    <w:lsdException w:name="Grid Table 7 Colorful Accent 1" w:uiPriority="52"/>
+    <w:lsdException w:name="Grid Table 1 Light Accent 2" w:uiPriority="46"/>
+    <w:lsdException w:name="Grid Table 2 Accent 2" w:uiPriority="47"/>
+    <w:lsdException w:name="Grid Table 3 Accent 2" w:uiPriority="48"/>
+    <w:lsdException w:name="Grid Table 4 Accent 2" w:uiPriority="49"/>
+    <w:lsdException w:name="Grid Table 5 Dark Accent 2" w:uiPriority="50"/>
+    <w:lsdException w:name="Grid Table 6 Colorful Accent 2" w:uiPriority="51"/>
+    <w:lsdException w:name="Grid Table 7 Colorful Accent 2" w:uiPriority="52"/>
+    <w:lsdException w:name="Grid Table 1 Light Accent 3" w:uiPriority="46"/>
+    <w:lsdException w:name="Grid Table 2 Accent 3" w:uiPriority="47"/>
+    <w:lsdException w:name="Grid Table 3 Accent 3" w:uiPriority="48"/>
+    <w:lsdException w:name="Grid Table 4 Accent 3" w:uiPriority="49"/>
+    <w:lsdException w:name="Grid Table 5 Dark Accent 3" w:uiPriority="50"/>
+    <w:lsdException w:name="Grid Table 6 Colorful Accent 3" w:uiPriority="51"/>
+    <w:lsdException w:name="Grid Table 7 Colorful Accent 3" w:uiPriority="52"/>
+    <w:lsdException w:name="Grid Table 1 Light Accent 4" w:uiPriority="46"/>
+    <w:lsdException w:name="Grid Table 2 Accent 4" w:uiPriority="47"/>
+    <w:lsdException w:name="Grid Table 3 Accent 4" w:uiPriority="48"/>
+    <w:lsdException w:name="Grid Table 4 Accent 4" w:uiPriority="49"/>
+    <w:lsdException w:name="Grid Table 5 Dark Accent 4" w:uiPriority="50"/>
+    <w:lsdException w:name="Grid Table 6 Colorful Accent 4" w:uiPriority="51"/>
+    <w:lsdException w:name="Grid Table 7 Colorful Accent 4" w:uiPriority="52"/>
+    <w:lsdException w:name="Grid Table 1 Light Accent 5" w:uiPriority="46"/>
+    <w:lsdException w:name="Grid Table 2 Accent 5" w:uiPriority="47"/>
+    <w:lsdException w:name="Grid Table 3 Accent 5" w:uiPriority="48"/>
+    <w:lsdException w:name="Grid Table 4 Accent 5" w:uiPriority="49"/>
+    <w:lsdException w:name="Grid Table 5 Dark Accent 5" w:uiPriority="50"/>
+    <w:lsdException w:name="Grid Table 6 Colorful Accent 5" w:uiPriority="51"/>
+    <w:lsdException w:name="Grid Table 7 Colorful Accent 5" w:uiPriority="52"/>
+    <w:lsdException w:name="Grid Table 1 Light Accent 6" w:uiPriority="46"/>
+    <w:lsdException w:name="Grid Table 2 Accent 6" w:uiPriority="47"/>
+    <w:lsdException w:name="Grid Table 3 Accent 6" w:uiPriority="48"/>
+    <w:lsdException w:name="Grid Table 4 Accent 6" w:uiPriority="49"/>
+    <w:lsdException w:name="Grid Table 5 Dark Accent 6" w:uiPriority="50"/>
+    <w:lsdException w:name="Grid Table 6 Colorful Accent 6" w:uiPriority="51"/>
+    <w:lsdException w:name="Grid Table 7 Colorful Accent 6" w:uiPriority="52"/>
+    <w:lsdException w:name="List Table 1 Light" w:uiPriority="46"/>
+    <w:lsdException w:name="List Table 2" w:uiPriority="47"/>
+    <w:lsdException w:name="List Table 3" w:uiPriority="48"/>
+    <w:lsdException w:name="List Table 4" w:uiPriority="49"/>
+    <w:lsdException w:name="List Table 5 Dark" w:uiPriority="50"/>
+    <w:lsdException w:name="List Table 6 Colorful" w:uiPriority="51"/>
+    <w:lsdException w:name="List Table 7 Colorful" w:uiPriority="52"/>
+    <w:lsdException w:name="List Table 1 Light Accent 1" w:uiPriority="46"/>
+    <w:lsdException w:name="List Table 2 Accent 1" w:uiPriority="47"/>
+    <w:lsdException w:name="List Table 3 Accent 1" w:uiPriority="48"/>
+    <w:lsdException w:name="List Table 4 Accent 1" w:uiPriority="49"/>
+    <w:lsdException w:name="List Table 5 Dark Accent 1" w:uiPriority="50"/>
+    <w:lsdException w:name="List Table 6 Colorful Accent 1" w:uiPriority="51"/>
+    <w:lsdException w:name="List Table 7 Colorful Accent 1" w:uiPriority="52"/>
+    <w:lsdException w:name="List Table 1 Light Accent 2" w:uiPriority="46"/>
+    <w:lsdException w:name="List Table 2 Accent 2" w:uiPriority="47"/>
+    <w:lsdException w:name="List Table 3 Accent 2" w:uiPriority="48"/>
+    <w:lsdException w:name="List Table 4 Accent 2" w:uiPriority="49"/>
+    <w:lsdException w:name="List Table 5 Dark Accent 2" w:uiPriority="50"/>
+    <w:lsdException w:name="List Table 6 Colorful Accent 2" w:uiPriority="51"/>
+    <w:lsdException w:name="List Table 7 Colorful Accent 2" w:uiPriority="52"/>
+    <w:lsdException w:name="List Table 1 Light Accent 3" w:uiPriority="46"/>
+    <w:lsdException w:name="List Table 2 Accent 3" w:uiPriority="47"/>
+    <w:lsdException w:name="List Table 3 Accent 3" w:uiPriority="48"/>
+    <w:lsdException w:name="List Table 4 Accent 3" w:uiPriority="49"/>
+    <w:lsdException w:name="List Table 5 Dark Accent 3" w:uiPriority="50"/>
+    <w:lsdException w:name="List Table 6 Colorful Accent 3" w:uiPriority="51"/>
+    <w:lsdException w:name="List Table 7 Colorful Accent 3" w:uiPriority="52"/>
+    <w:lsdException w:name="List Table 1 Light Accent 4" w:uiPriority="46"/>
+    <w:lsdException w:name="List Table 2 Accent 4" w:uiPriority="47"/>
+    <w:lsdException w:name="List Table 3 Accent 4" w:uiPriority="48"/>
+    <w:lsdException w:name="List Table 4 Accent 4" w:uiPriority="49"/>
+    <w:lsdException w:name="List Table 5 Dark Accent 4" w:uiPriority="50"/>
+    <w:lsdException w:name="List Table 6 Colorful Accent 4" w:uiPriority="51"/>
+    <w:lsdException w:name="List Table 7 Colorful Accent 4" w:uiPriority="52"/>
+    <w:lsdException w:name="List Table 1 Light Accent 5" w:uiPriority="46"/>
+    <w:lsdException w:name="List Table 2 Accent 5" w:uiPriority="47"/>
+    <w:lsdException w:name="List Table 3 Accent 5" w:uiPriority="48"/>
+    <w:lsdException w:name="List Table 4 Accent 5" w:uiPriority="49"/>
+    <w:lsdException w:name="List Table 5 Dark Accent 5" w:uiPriority="50"/>
+    <w:lsdException w:name="List Table 6 Colorful Accent 5" w:uiPriority="51"/>
+    <w:lsdException w:name="List Table 7 Colorful Accent 5" w:uiPriority="52"/>
+    <w:lsdException w:name="List Table 1 Light Accent 6" w:uiPriority="46"/>
+    <w:lsdException w:name="List Table 2 Accent 6" w:uiPriority="47"/>
+    <w:lsdException w:name="List Table 3 Accent 6" w:uiPriority="48"/>
+    <w:lsdException w:name="List Table 4 Accent 6" w:uiPriority="49"/>
+    <w:lsdException w:name="List Table 5 Dark Accent 6" w:uiPriority="50"/>
+    <w:lsdException w:name="List Table 6 Colorful Accent 6" w:uiPriority="51"/>
+    <w:lsdException w:name="List Table 7 Colorful Accent 6" w:uiPriority="52"/>
   </w:latentStyles>
   <w:style w:type="paragraph" w:default="1" w:styleId="Normal">
     <w:name w:val="Normal"/>
@@ -2463,7 +2787,6 @@
       <w:spacing w:after="0" w:line="240" w:lineRule="auto"/>
     </w:pPr>
     <w:tblPr>
-      <w:tblInd w:w="0" w:type="dxa"/>
       <w:tblBorders>
         <w:top w:val="single" w:sz="4" w:space="0" w:color="auto"/>
         <w:left w:val="single" w:sz="4" w:space="0" w:color="auto"/>
@@ -2472,274 +2795,6 @@
         <w:insideH w:val="single" w:sz="4" w:space="0" w:color="auto"/>
         <w:insideV w:val="single" w:sz="4" w:space="0" w:color="auto"/>
       </w:tblBorders>
-      <w:tblCellMar>
-        <w:top w:w="0" w:type="dxa"/>
-        <w:left w:w="108" w:type="dxa"/>
-        <w:bottom w:w="0" w:type="dxa"/>
-        <w:right w:w="108" w:type="dxa"/>
-      </w:tblCellMar>
-    </w:tblPr>
-  </w:style>
-  <w:style w:type="paragraph" w:styleId="BalloonText">
-    <w:name w:val="Balloon Text"/>
-    <w:basedOn w:val="Normal"/>
-    <w:link w:val="BalloonTextChar"/>
-    <w:uiPriority w:val="99"/>
-    <w:semiHidden/>
-    <w:unhideWhenUsed/>
-    <w:rsid w:val="00EC0B64"/>
-    <w:pPr>
-      <w:spacing w:after="0" w:line="240" w:lineRule="auto"/>
-    </w:pPr>
-    <w:rPr>
-      <w:rFonts w:ascii="Tahoma" w:hAnsi="Tahoma" w:cs="Tahoma"/>
-      <w:sz w:val="16"/>
-      <w:szCs w:val="16"/>
-    </w:rPr>
-  </w:style>
-  <w:style w:type="character" w:customStyle="1" w:styleId="BalloonTextChar">
-    <w:name w:val="Balloon Text Char"/>
-    <w:basedOn w:val="DefaultParagraphFont"/>
-    <w:link w:val="BalloonText"/>
-    <w:uiPriority w:val="99"/>
-    <w:semiHidden/>
-    <w:rsid w:val="00EC0B64"/>
-    <w:rPr>
-      <w:rFonts w:ascii="Tahoma" w:hAnsi="Tahoma" w:cs="Tahoma"/>
-      <w:sz w:val="16"/>
-      <w:szCs w:val="16"/>
-    </w:rPr>
-  </w:style>
-  <w:style w:type="character" w:customStyle="1" w:styleId="console-message-text">
-    <w:name w:val="console-message-text"/>
-    <w:basedOn w:val="DefaultParagraphFont"/>
-    <w:rsid w:val="00AB3842"/>
-  </w:style>
-  <w:style w:type="character" w:styleId="Hyperlink">
-    <w:name w:val="Hyperlink"/>
-    <w:basedOn w:val="DefaultParagraphFont"/>
-    <w:uiPriority w:val="99"/>
-    <w:unhideWhenUsed/>
-    <w:rsid w:val="0063620F"/>
-    <w:rPr>
-      <w:color w:val="0000FF" w:themeColor="hyperlink"/>
-      <w:u w:val="single"/>
-    </w:rPr>
-  </w:style>
-</w:styles>
-</file>
-
-<file path=word/stylesWithEffects.xml><?xml version="1.0" encoding="utf-8"?>
-<w:styles xmlns:wpc="http://schemas.microsoft.com/office/word/2010/wordprocessingCanvas" xmlns:mc="http://schemas.openxmlformats.org/markup-compatibility/2006" xmlns:o="urn:schemas-microsoft-com:office:office" xmlns:r="http://schemas.openxmlformats.org/officeDocument/2006/relationships" xmlns:m="http://schemas.openxmlformats.org/officeDocument/2006/math" xmlns:v="urn:schemas-microsoft-com:vml" xmlns:wp14="http://schemas.microsoft.com/office/word/2010/wordprocessingDrawing" xmlns:wp="http://schemas.openxmlformats.org/drawingml/2006/wordprocessingDrawing" xmlns:w10="urn:schemas-microsoft-com:office:word" xmlns:w="http://schemas.openxmlformats.org/wordprocessingml/2006/main" xmlns:w14="http://schemas.microsoft.com/office/word/2010/wordml" xmlns:wpg="http://schemas.microsoft.com/office/word/2010/wordprocessingGroup" xmlns:wpi="http://schemas.microsoft.com/office/word/2010/wordprocessingInk" xmlns:wne="http://schemas.microsoft.com/office/word/2006/wordml" xmlns:wps="http://schemas.microsoft.com/office/word/2010/wordprocessingShape" mc:Ignorable="w14 wp14">
-  <w:docDefaults>
-    <w:rPrDefault>
-      <w:rPr>
-        <w:rFonts w:asciiTheme="minorHAnsi" w:eastAsiaTheme="minorEastAsia" w:hAnsiTheme="minorHAnsi" w:cstheme="minorBidi"/>
-        <w:sz w:val="22"/>
-        <w:szCs w:val="22"/>
-        <w:lang w:val="en-CA" w:eastAsia="ja-JP" w:bidi="ar-SA"/>
-      </w:rPr>
-    </w:rPrDefault>
-    <w:pPrDefault>
-      <w:pPr>
-        <w:spacing w:after="200" w:line="276" w:lineRule="auto"/>
-      </w:pPr>
-    </w:pPrDefault>
-  </w:docDefaults>
-  <w:latentStyles w:defLockedState="0" w:defUIPriority="99" w:defSemiHidden="1" w:defUnhideWhenUsed="1" w:defQFormat="0" w:count="267">
-    <w:lsdException w:name="Normal" w:semiHidden="0" w:uiPriority="0" w:unhideWhenUsed="0" w:qFormat="1"/>
-    <w:lsdException w:name="heading 1" w:semiHidden="0" w:uiPriority="9" w:unhideWhenUsed="0" w:qFormat="1"/>
-    <w:lsdException w:name="heading 2" w:uiPriority="9" w:qFormat="1"/>
-    <w:lsdException w:name="heading 3" w:uiPriority="9" w:qFormat="1"/>
-    <w:lsdException w:name="heading 4" w:uiPriority="9" w:qFormat="1"/>
-    <w:lsdException w:name="heading 5" w:uiPriority="9" w:qFormat="1"/>
-    <w:lsdException w:name="heading 6" w:uiPriority="9" w:qFormat="1"/>
-    <w:lsdException w:name="heading 7" w:uiPriority="9" w:qFormat="1"/>
-    <w:lsdException w:name="heading 8" w:uiPriority="9" w:qFormat="1"/>
-    <w:lsdException w:name="heading 9" w:uiPriority="9" w:qFormat="1"/>
-    <w:lsdException w:name="toc 1" w:uiPriority="39"/>
-    <w:lsdException w:name="toc 2" w:uiPriority="39"/>
-    <w:lsdException w:name="toc 3" w:uiPriority="39"/>
-    <w:lsdException w:name="toc 4" w:uiPriority="39"/>
-    <w:lsdException w:name="toc 5" w:uiPriority="39"/>
-    <w:lsdException w:name="toc 6" w:uiPriority="39"/>
-    <w:lsdException w:name="toc 7" w:uiPriority="39"/>
-    <w:lsdException w:name="toc 8" w:uiPriority="39"/>
-    <w:lsdException w:name="toc 9" w:uiPriority="39"/>
-    <w:lsdException w:name="caption" w:uiPriority="35" w:qFormat="1"/>
-    <w:lsdException w:name="Title" w:semiHidden="0" w:uiPriority="10" w:unhideWhenUsed="0" w:qFormat="1"/>
-    <w:lsdException w:name="Default Paragraph Font" w:uiPriority="1"/>
-    <w:lsdException w:name="Subtitle" w:semiHidden="0" w:uiPriority="11" w:unhideWhenUsed="0" w:qFormat="1"/>
-    <w:lsdException w:name="Strong" w:semiHidden="0" w:uiPriority="22" w:unhideWhenUsed="0" w:qFormat="1"/>
-    <w:lsdException w:name="Emphasis" w:semiHidden="0" w:uiPriority="20" w:unhideWhenUsed="0" w:qFormat="1"/>
-    <w:lsdException w:name="Table Grid" w:semiHidden="0" w:uiPriority="59" w:unhideWhenUsed="0"/>
-    <w:lsdException w:name="Placeholder Text" w:unhideWhenUsed="0"/>
-    <w:lsdException w:name="No Spacing" w:semiHidden="0" w:uiPriority="1" w:unhideWhenUsed="0" w:qFormat="1"/>
-    <w:lsdException w:name="Light Shading" w:semiHidden="0" w:uiPriority="60" w:unhideWhenUsed="0"/>
-    <w:lsdException w:name="Light List" w:semiHidden="0" w:uiPriority="61" w:unhideWhenUsed="0"/>
-    <w:lsdException w:name="Light Grid" w:semiHidden="0" w:uiPriority="62" w:unhideWhenUsed="0"/>
-    <w:lsdException w:name="Medium Shading 1" w:semiHidden="0" w:uiPriority="63" w:unhideWhenUsed="0"/>
-    <w:lsdException w:name="Medium Shading 2" w:semiHidden="0" w:uiPriority="64" w:unhideWhenUsed="0"/>
-    <w:lsdException w:name="Medium List 1" w:semiHidden="0" w:uiPriority="65" w:unhideWhenUsed="0"/>
-    <w:lsdException w:name="Medium List 2" w:semiHidden="0" w:uiPriority="66" w:unhideWhenUsed="0"/>
-    <w:lsdException w:name="Medium Grid 1" w:semiHidden="0" w:uiPriority="67" w:unhideWhenUsed="0"/>
-    <w:lsdException w:name="Medium Grid 2" w:semiHidden="0" w:uiPriority="68" w:unhideWhenUsed="0"/>
-    <w:lsdException w:name="Medium Grid 3" w:semiHidden="0" w:uiPriority="69" w:unhideWhenUsed="0"/>
-    <w:lsdException w:name="Dark List" w:semiHidden="0" w:uiPriority="70" w:unhideWhenUsed="0"/>
-    <w:lsdException w:name="Colorful Shading" w:semiHidden="0" w:uiPriority="71" w:unhideWhenUsed="0"/>
-    <w:lsdException w:name="Colorful List" w:semiHidden="0" w:uiPriority="72" w:unhideWhenUsed="0"/>
-    <w:lsdException w:name="Colorful Grid" w:semiHidden="0" w:uiPriority="73" w:unhideWhenUsed="0"/>
-    <w:lsdException w:name="Light Shading Accent 1" w:semiHidden="0" w:uiPriority="60" w:unhideWhenUsed="0"/>
-    <w:lsdException w:name="Light List Accent 1" w:semiHidden="0" w:uiPriority="61" w:unhideWhenUsed="0"/>
-    <w:lsdException w:name="Light Grid Accent 1" w:semiHidden="0" w:uiPriority="62" w:unhideWhenUsed="0"/>
-    <w:lsdException w:name="Medium Shading 1 Accent 1" w:semiHidden="0" w:uiPriority="63" w:unhideWhenUsed="0"/>
-    <w:lsdException w:name="Medium Shading 2 Accent 1" w:semiHidden="0" w:uiPriority="64" w:unhideWhenUsed="0"/>
-    <w:lsdException w:name="Medium List 1 Accent 1" w:semiHidden="0" w:uiPriority="65" w:unhideWhenUsed="0"/>
-    <w:lsdException w:name="Revision" w:unhideWhenUsed="0"/>
-    <w:lsdException w:name="List Paragraph" w:semiHidden="0" w:uiPriority="34" w:unhideWhenUsed="0" w:qFormat="1"/>
-    <w:lsdException w:name="Quote" w:semiHidden="0" w:uiPriority="29" w:unhideWhenUsed="0" w:qFormat="1"/>
-    <w:lsdException w:name="Intense Quote" w:semiHidden="0" w:uiPriority="30" w:unhideWhenUsed="0" w:qFormat="1"/>
-    <w:lsdException w:name="Medium List 2 Accent 1" w:semiHidden="0" w:uiPriority="66" w:unhideWhenUsed="0"/>
-    <w:lsdException w:name="Medium Grid 1 Accent 1" w:semiHidden="0" w:uiPriority="67" w:unhideWhenUsed="0"/>
-    <w:lsdException w:name="Medium Grid 2 Accent 1" w:semiHidden="0" w:uiPriority="68" w:unhideWhenUsed="0"/>
-    <w:lsdException w:name="Medium Grid 3 Accent 1" w:semiHidden="0" w:uiPriority="69" w:unhideWhenUsed="0"/>
-    <w:lsdException w:name="Dark List Accent 1" w:semiHidden="0" w:uiPriority="70" w:unhideWhenUsed="0"/>
-    <w:lsdException w:name="Colorful Shading Accent 1" w:semiHidden="0" w:uiPriority="71" w:unhideWhenUsed="0"/>
-    <w:lsdException w:name="Colorful List Accent 1" w:semiHidden="0" w:uiPriority="72" w:unhideWhenUsed="0"/>
-    <w:lsdException w:name="Colorful Grid Accent 1" w:semiHidden="0" w:uiPriority="73" w:unhideWhenUsed="0"/>
-    <w:lsdException w:name="Light Shading Accent 2" w:semiHidden="0" w:uiPriority="60" w:unhideWhenUsed="0"/>
-    <w:lsdException w:name="Light List Accent 2" w:semiHidden="0" w:uiPriority="61" w:unhideWhenUsed="0"/>
-    <w:lsdException w:name="Light Grid Accent 2" w:semiHidden="0" w:uiPriority="62" w:unhideWhenUsed="0"/>
-    <w:lsdException w:name="Medium Shading 1 Accent 2" w:semiHidden="0" w:uiPriority="63" w:unhideWhenUsed="0"/>
-    <w:lsdException w:name="Medium Shading 2 Accent 2" w:semiHidden="0" w:uiPriority="64" w:unhideWhenUsed="0"/>
-    <w:lsdException w:name="Medium List 1 Accent 2" w:semiHidden="0" w:uiPriority="65" w:unhideWhenUsed="0"/>
-    <w:lsdException w:name="Medium List 2 Accent 2" w:semiHidden="0" w:uiPriority="66" w:unhideWhenUsed="0"/>
-    <w:lsdException w:name="Medium Grid 1 Accent 2" w:semiHidden="0" w:uiPriority="67" w:unhideWhenUsed="0"/>
-    <w:lsdException w:name="Medium Grid 2 Accent 2" w:semiHidden="0" w:uiPriority="68" w:unhideWhenUsed="0"/>
-    <w:lsdException w:name="Medium Grid 3 Accent 2" w:semiHidden="0" w:uiPriority="69" w:unhideWhenUsed="0"/>
-    <w:lsdException w:name="Dark List Accent 2" w:semiHidden="0" w:uiPriority="70" w:unhideWhenUsed="0"/>
-    <w:lsdException w:name="Colorful Shading Accent 2" w:semiHidden="0" w:uiPriority="71" w:unhideWhenUsed="0"/>
-    <w:lsdException w:name="Colorful List Accent 2" w:semiHidden="0" w:uiPriority="72" w:unhideWhenUsed="0"/>
-    <w:lsdException w:name="Colorful Grid Accent 2" w:semiHidden="0" w:uiPriority="73" w:unhideWhenUsed="0"/>
-    <w:lsdException w:name="Light Shading Accent 3" w:semiHidden="0" w:uiPriority="60" w:unhideWhenUsed="0"/>
-    <w:lsdException w:name="Light List Accent 3" w:semiHidden="0" w:uiPriority="61" w:unhideWhenUsed="0"/>
-    <w:lsdException w:name="Light Grid Accent 3" w:semiHidden="0" w:uiPriority="62" w:unhideWhenUsed="0"/>
-    <w:lsdException w:name="Medium Shading 1 Accent 3" w:semiHidden="0" w:uiPriority="63" w:unhideWhenUsed="0"/>
-    <w:lsdException w:name="Medium Shading 2 Accent 3" w:semiHidden="0" w:uiPriority="64" w:unhideWhenUsed="0"/>
-    <w:lsdException w:name="Medium List 1 Accent 3" w:semiHidden="0" w:uiPriority="65" w:unhideWhenUsed="0"/>
-    <w:lsdException w:name="Medium List 2 Accent 3" w:semiHidden="0" w:uiPriority="66" w:unhideWhenUsed="0"/>
-    <w:lsdException w:name="Medium Grid 1 Accent 3" w:semiHidden="0" w:uiPriority="67" w:unhideWhenUsed="0"/>
-    <w:lsdException w:name="Medium Grid 2 Accent 3" w:semiHidden="0" w:uiPriority="68" w:unhideWhenUsed="0"/>
-    <w:lsdException w:name="Medium Grid 3 Accent 3" w:semiHidden="0" w:uiPriority="69" w:unhideWhenUsed="0"/>
-    <w:lsdException w:name="Dark List Accent 3" w:semiHidden="0" w:uiPriority="70" w:unhideWhenUsed="0"/>
-    <w:lsdException w:name="Colorful Shading Accent 3" w:semiHidden="0" w:uiPriority="71" w:unhideWhenUsed="0"/>
-    <w:lsdException w:name="Colorful List Accent 3" w:semiHidden="0" w:uiPriority="72" w:unhideWhenUsed="0"/>
-    <w:lsdException w:name="Colorful Grid Accent 3" w:semiHidden="0" w:uiPriority="73" w:unhideWhenUsed="0"/>
-    <w:lsdException w:name="Light Shading Accent 4" w:semiHidden="0" w:uiPriority="60" w:unhideWhenUsed="0"/>
-    <w:lsdException w:name="Light List Accent 4" w:semiHidden="0" w:uiPriority="61" w:unhideWhenUsed="0"/>
-    <w:lsdException w:name="Light Grid Accent 4" w:semiHidden="0" w:uiPriority="62" w:unhideWhenUsed="0"/>
-    <w:lsdException w:name="Medium Shading 1 Accent 4" w:semiHidden="0" w:uiPriority="63" w:unhideWhenUsed="0"/>
-    <w:lsdException w:name="Medium Shading 2 Accent 4" w:semiHidden="0" w:uiPriority="64" w:unhideWhenUsed="0"/>
-    <w:lsdException w:name="Medium List 1 Accent 4" w:semiHidden="0" w:uiPriority="65" w:unhideWhenUsed="0"/>
-    <w:lsdException w:name="Medium List 2 Accent 4" w:semiHidden="0" w:uiPriority="66" w:unhideWhenUsed="0"/>
-    <w:lsdException w:name="Medium Grid 1 Accent 4" w:semiHidden="0" w:uiPriority="67" w:unhideWhenUsed="0"/>
-    <w:lsdException w:name="Medium Grid 2 Accent 4" w:semiHidden="0" w:uiPriority="68" w:unhideWhenUsed="0"/>
-    <w:lsdException w:name="Medium Grid 3 Accent 4" w:semiHidden="0" w:uiPriority="69" w:unhideWhenUsed="0"/>
-    <w:lsdException w:name="Dark List Accent 4" w:semiHidden="0" w:uiPriority="70" w:unhideWhenUsed="0"/>
-    <w:lsdException w:name="Colorful Shading Accent 4" w:semiHidden="0" w:uiPriority="71" w:unhideWhenUsed="0"/>
-    <w:lsdException w:name="Colorful List Accent 4" w:semiHidden="0" w:uiPriority="72" w:unhideWhenUsed="0"/>
-    <w:lsdException w:name="Colorful Grid Accent 4" w:semiHidden="0" w:uiPriority="73" w:unhideWhenUsed="0"/>
-    <w:lsdException w:name="Light Shading Accent 5" w:semiHidden="0" w:uiPriority="60" w:unhideWhenUsed="0"/>
-    <w:lsdException w:name="Light List Accent 5" w:semiHidden="0" w:uiPriority="61" w:unhideWhenUsed="0"/>
-    <w:lsdException w:name="Light Grid Accent 5" w:semiHidden="0" w:uiPriority="62" w:unhideWhenUsed="0"/>
-    <w:lsdException w:name="Medium Shading 1 Accent 5" w:semiHidden="0" w:uiPriority="63" w:unhideWhenUsed="0"/>
-    <w:lsdException w:name="Medium Shading 2 Accent 5" w:semiHidden="0" w:uiPriority="64" w:unhideWhenUsed="0"/>
-    <w:lsdException w:name="Medium List 1 Accent 5" w:semiHidden="0" w:uiPriority="65" w:unhideWhenUsed="0"/>
-    <w:lsdException w:name="Medium List 2 Accent 5" w:semiHidden="0" w:uiPriority="66" w:unhideWhenUsed="0"/>
-    <w:lsdException w:name="Medium Grid 1 Accent 5" w:semiHidden="0" w:uiPriority="67" w:unhideWhenUsed="0"/>
-    <w:lsdException w:name="Medium Grid 2 Accent 5" w:semiHidden="0" w:uiPriority="68" w:unhideWhenUsed="0"/>
-    <w:lsdException w:name="Medium Grid 3 Accent 5" w:semiHidden="0" w:uiPriority="69" w:unhideWhenUsed="0"/>
-    <w:lsdException w:name="Dark List Accent 5" w:semiHidden="0" w:uiPriority="70" w:unhideWhenUsed="0"/>
-    <w:lsdException w:name="Colorful Shading Accent 5" w:semiHidden="0" w:uiPriority="71" w:unhideWhenUsed="0"/>
-    <w:lsdException w:name="Colorful List Accent 5" w:semiHidden="0" w:uiPriority="72" w:unhideWhenUsed="0"/>
-    <w:lsdException w:name="Colorful Grid Accent 5" w:semiHidden="0" w:uiPriority="73" w:unhideWhenUsed="0"/>
-    <w:lsdException w:name="Light Shading Accent 6" w:semiHidden="0" w:uiPriority="60" w:unhideWhenUsed="0"/>
-    <w:lsdException w:name="Light List Accent 6" w:semiHidden="0" w:uiPriority="61" w:unhideWhenUsed="0"/>
-    <w:lsdException w:name="Light Grid Accent 6" w:semiHidden="0" w:uiPriority="62" w:unhideWhenUsed="0"/>
-    <w:lsdException w:name="Medium Shading 1 Accent 6" w:semiHidden="0" w:uiPriority="63" w:unhideWhenUsed="0"/>
-    <w:lsdException w:name="Medium Shading 2 Accent 6" w:semiHidden="0" w:uiPriority="64" w:unhideWhenUsed="0"/>
-    <w:lsdException w:name="Medium List 1 Accent 6" w:semiHidden="0" w:uiPriority="65" w:unhideWhenUsed="0"/>
-    <w:lsdException w:name="Medium List 2 Accent 6" w:semiHidden="0" w:uiPriority="66" w:unhideWhenUsed="0"/>
-    <w:lsdException w:name="Medium Grid 1 Accent 6" w:semiHidden="0" w:uiPriority="67" w:unhideWhenUsed="0"/>
-    <w:lsdException w:name="Medium Grid 2 Accent 6" w:semiHidden="0" w:uiPriority="68" w:unhideWhenUsed="0"/>
-    <w:lsdException w:name="Medium Grid 3 Accent 6" w:semiHidden="0" w:uiPriority="69" w:unhideWhenUsed="0"/>
-    <w:lsdException w:name="Dark List Accent 6" w:semiHidden="0" w:uiPriority="70" w:unhideWhenUsed="0"/>
-    <w:lsdException w:name="Colorful Shading Accent 6" w:semiHidden="0" w:uiPriority="71" w:unhideWhenUsed="0"/>
-    <w:lsdException w:name="Colorful List Accent 6" w:semiHidden="0" w:uiPriority="72" w:unhideWhenUsed="0"/>
-    <w:lsdException w:name="Colorful Grid Accent 6" w:semiHidden="0" w:uiPriority="73" w:unhideWhenUsed="0"/>
-    <w:lsdException w:name="Subtle Emphasis" w:semiHidden="0" w:uiPriority="19" w:unhideWhenUsed="0" w:qFormat="1"/>
-    <w:lsdException w:name="Intense Emphasis" w:semiHidden="0" w:uiPriority="21" w:unhideWhenUsed="0" w:qFormat="1"/>
-    <w:lsdException w:name="Subtle Reference" w:semiHidden="0" w:uiPriority="31" w:unhideWhenUsed="0" w:qFormat="1"/>
-    <w:lsdException w:name="Intense Reference" w:semiHidden="0" w:uiPriority="32" w:unhideWhenUsed="0" w:qFormat="1"/>
-    <w:lsdException w:name="Book Title" w:semiHidden="0" w:uiPriority="33" w:unhideWhenUsed="0" w:qFormat="1"/>
-    <w:lsdException w:name="Bibliography" w:uiPriority="37"/>
-    <w:lsdException w:name="TOC Heading" w:uiPriority="39" w:qFormat="1"/>
-  </w:latentStyles>
-  <w:style w:type="paragraph" w:default="1" w:styleId="Normal">
-    <w:name w:val="Normal"/>
-    <w:qFormat/>
-  </w:style>
-  <w:style w:type="character" w:default="1" w:styleId="DefaultParagraphFont">
-    <w:name w:val="Default Paragraph Font"/>
-    <w:uiPriority w:val="1"/>
-    <w:semiHidden/>
-    <w:unhideWhenUsed/>
-  </w:style>
-  <w:style w:type="table" w:default="1" w:styleId="TableNormal">
-    <w:name w:val="Normal Table"/>
-    <w:uiPriority w:val="99"/>
-    <w:semiHidden/>
-    <w:unhideWhenUsed/>
-    <w:tblPr>
-      <w:tblInd w:w="0" w:type="dxa"/>
-      <w:tblCellMar>
-        <w:top w:w="0" w:type="dxa"/>
-        <w:left w:w="108" w:type="dxa"/>
-        <w:bottom w:w="0" w:type="dxa"/>
-        <w:right w:w="108" w:type="dxa"/>
-      </w:tblCellMar>
-    </w:tblPr>
-  </w:style>
-  <w:style w:type="numbering" w:default="1" w:styleId="NoList">
-    <w:name w:val="No List"/>
-    <w:uiPriority w:val="99"/>
-    <w:semiHidden/>
-    <w:unhideWhenUsed/>
-  </w:style>
-  <w:style w:type="table" w:styleId="TableGrid">
-    <w:name w:val="Table Grid"/>
-    <w:basedOn w:val="TableNormal"/>
-    <w:uiPriority w:val="59"/>
-    <w:rsid w:val="00EC0B64"/>
-    <w:pPr>
-      <w:spacing w:after="0" w:line="240" w:lineRule="auto"/>
-    </w:pPr>
-    <w:tblPr>
-      <w:tblInd w:w="0" w:type="dxa"/>
-      <w:tblBorders>
-        <w:top w:val="single" w:sz="4" w:space="0" w:color="auto"/>
-        <w:left w:val="single" w:sz="4" w:space="0" w:color="auto"/>
-        <w:bottom w:val="single" w:sz="4" w:space="0" w:color="auto"/>
-        <w:right w:val="single" w:sz="4" w:space="0" w:color="auto"/>
-        <w:insideH w:val="single" w:sz="4" w:space="0" w:color="auto"/>
-        <w:insideV w:val="single" w:sz="4" w:space="0" w:color="auto"/>
-      </w:tblBorders>
-      <w:tblCellMar>
-        <w:top w:w="0" w:type="dxa"/>
-        <w:left w:w="108" w:type="dxa"/>
-        <w:bottom w:w="0" w:type="dxa"/>
-        <w:right w:w="108" w:type="dxa"/>
-      </w:tblCellMar>
     </w:tblPr>
   </w:style>
   <w:style w:type="paragraph" w:styleId="BalloonText">

</xml_diff>